<commit_message>
Updated matlab code with new versions.
Mostly trimmed off excess code.

Added 5th option to run through multiple files and output corresponding
segment data if needed.

Updated word doc to include latest accuracy results.

Deleted random, unnecessary files.

Signed-off-by: Ethan Tola <ethanltola@gmail.com>
</commit_message>
<xml_diff>
--- a/docs/CCA_Timing_and_Accuracy.docx
+++ b/docs/CCA_Timing_and_Accuracy.docx
@@ -19,21 +19,3954 @@
     </w:p>
     <w:p>
       <w:pPr>
-        <w:rPr>
-          <w:sz w:val="24"/>
-          <w:szCs w:val="24"/>
-        </w:rPr>
-      </w:pPr>
-      <w:r>
-        <w:rPr>
-          <w:sz w:val="24"/>
-          <w:szCs w:val="24"/>
-        </w:rPr>
+        <w:pStyle w:val="Heading1"/>
+      </w:pPr>
+      <w:r>
         <w:t>Accuracy:</w:t>
       </w:r>
     </w:p>
     <w:p>
       <w:pPr>
+        <w:pStyle w:val="Heading2"/>
+      </w:pPr>
+      <w:proofErr w:type="spellStart"/>
+      <w:r>
+        <w:t>Matlab</w:t>
+      </w:r>
+      <w:proofErr w:type="spellEnd"/>
+      <w:r>
+        <w:t>:</w:t>
+      </w:r>
+    </w:p>
+    <w:p>
+      <w:r>
+        <w:t>Below is a table with each algorithm’s accuracy reports. All the images except input17.bmp, the April Tag can be found. Input17.bmp, the April Tag is off the edge of the image.</w:t>
+      </w:r>
+    </w:p>
+    <w:p>
+      <w:r>
+        <w:t>Key: Algorithm/Threshold Size/Shortcut</w:t>
+      </w:r>
+    </w:p>
+    <w:p>
+      <w:r>
+        <w:t>Algorithms</w:t>
+      </w:r>
+    </w:p>
+    <w:p>
+      <w:pPr>
+        <w:pStyle w:val="ListParagraph"/>
+        <w:numPr>
+          <w:ilvl w:val="0"/>
+          <w:numId w:val="3"/>
+        </w:numPr>
+      </w:pPr>
+      <w:r>
+        <w:t>B: Baseline (</w:t>
+      </w:r>
+      <w:proofErr w:type="spellStart"/>
+      <w:r>
+        <w:t>Ravven</w:t>
+      </w:r>
+      <w:proofErr w:type="spellEnd"/>
+      <w:r>
+        <w:t xml:space="preserve"> Detect 2, Quad </w:t>
+      </w:r>
+      <w:proofErr w:type="spellStart"/>
+      <w:r>
+        <w:t>Ravven</w:t>
+      </w:r>
+      <w:proofErr w:type="spellEnd"/>
+      <w:r>
+        <w:t xml:space="preserve"> 2)</w:t>
+      </w:r>
+    </w:p>
+    <w:p>
+      <w:pPr>
+        <w:pStyle w:val="ListParagraph"/>
+        <w:numPr>
+          <w:ilvl w:val="0"/>
+          <w:numId w:val="3"/>
+        </w:numPr>
+      </w:pPr>
+      <w:r>
+        <w:t xml:space="preserve">M: </w:t>
+      </w:r>
+      <w:proofErr w:type="spellStart"/>
+      <w:r>
+        <w:t>MagTheta</w:t>
+      </w:r>
+      <w:proofErr w:type="spellEnd"/>
+      <w:r>
+        <w:t xml:space="preserve"> (</w:t>
+      </w:r>
+      <w:proofErr w:type="spellStart"/>
+      <w:r>
+        <w:t>Ravven</w:t>
+      </w:r>
+      <w:proofErr w:type="spellEnd"/>
+      <w:r>
+        <w:t xml:space="preserve"> Detect 2, Quad </w:t>
+      </w:r>
+      <w:proofErr w:type="spellStart"/>
+      <w:r>
+        <w:t>Ravven</w:t>
+      </w:r>
+      <w:proofErr w:type="spellEnd"/>
+      <w:r>
+        <w:t xml:space="preserve"> 3)</w:t>
+      </w:r>
+    </w:p>
+    <w:p>
+      <w:pPr>
+        <w:pStyle w:val="ListParagraph"/>
+        <w:numPr>
+          <w:ilvl w:val="0"/>
+          <w:numId w:val="3"/>
+        </w:numPr>
+      </w:pPr>
+      <w:r>
+        <w:t>F: FPGA (</w:t>
+      </w:r>
+      <w:proofErr w:type="spellStart"/>
+      <w:r>
+        <w:t>Ravven</w:t>
+      </w:r>
+      <w:proofErr w:type="spellEnd"/>
+      <w:r>
+        <w:t xml:space="preserve"> Detect 4, Quad </w:t>
+      </w:r>
+      <w:proofErr w:type="spellStart"/>
+      <w:r>
+        <w:t>Ravven</w:t>
+      </w:r>
+      <w:proofErr w:type="spellEnd"/>
+      <w:r>
+        <w:t xml:space="preserve"> 4)</w:t>
+      </w:r>
+    </w:p>
+    <w:p>
+      <w:r>
+        <w:t>Threshold Size</w:t>
+      </w:r>
+    </w:p>
+    <w:p>
+      <w:pPr>
+        <w:pStyle w:val="ListParagraph"/>
+        <w:numPr>
+          <w:ilvl w:val="0"/>
+          <w:numId w:val="4"/>
+        </w:numPr>
+      </w:pPr>
+      <w:r>
+        <w:t>L: Large (7 and 3)</w:t>
+      </w:r>
+    </w:p>
+    <w:p>
+      <w:pPr>
+        <w:pStyle w:val="ListParagraph"/>
+        <w:numPr>
+          <w:ilvl w:val="0"/>
+          <w:numId w:val="4"/>
+        </w:numPr>
+      </w:pPr>
+      <w:r>
+        <w:t>S: Small (1.89 and 1.56)</w:t>
+      </w:r>
+    </w:p>
+    <w:p>
+      <w:r>
+        <w:t>Shortcut</w:t>
+      </w:r>
+    </w:p>
+    <w:p>
+      <w:pPr>
+        <w:pStyle w:val="ListParagraph"/>
+        <w:numPr>
+          <w:ilvl w:val="0"/>
+          <w:numId w:val="5"/>
+        </w:numPr>
+      </w:pPr>
+      <w:r>
+        <w:t>F: Fast (Loaded grayscale and/or mag theta)</w:t>
+      </w:r>
+    </w:p>
+    <w:p>
+      <w:pPr>
+        <w:pStyle w:val="ListParagraph"/>
+        <w:numPr>
+          <w:ilvl w:val="0"/>
+          <w:numId w:val="5"/>
+        </w:numPr>
+      </w:pPr>
+      <w:r>
+        <w:t>A: Accurate (Computed grayscale and mag theta)</w:t>
+      </w:r>
+    </w:p>
+    <w:p>
+      <w:r>
+        <w:br w:type="page"/>
+      </w:r>
+    </w:p>
+    <w:tbl>
+      <w:tblPr>
+        <w:tblStyle w:val="TableGrid"/>
+        <w:tblW w:w="0" w:type="auto"/>
+        <w:tblLook w:val="04A0" w:firstRow="1" w:lastRow="0" w:firstColumn="1" w:lastColumn="0" w:noHBand="0" w:noVBand="1"/>
+      </w:tblPr>
+      <w:tblGrid>
+        <w:gridCol w:w="985"/>
+        <w:gridCol w:w="874"/>
+        <w:gridCol w:w="1037"/>
+        <w:gridCol w:w="1037"/>
+        <w:gridCol w:w="1037"/>
+        <w:gridCol w:w="1095"/>
+        <w:gridCol w:w="1095"/>
+        <w:gridCol w:w="1095"/>
+        <w:gridCol w:w="1095"/>
+      </w:tblGrid>
+      <w:tr>
+        <w:tc>
+          <w:tcPr>
+            <w:tcW w:w="985" w:type="dxa"/>
+            <w:vMerge w:val="restart"/>
+            <w:shd w:val="clear" w:color="auto" w:fill="BFBFBF" w:themeFill="background1" w:themeFillShade="BF"/>
+          </w:tcPr>
+          <w:p>
+            <w:pPr>
+              <w:jc w:val="center"/>
+            </w:pPr>
+            <w:r>
+              <w:lastRenderedPageBreak/>
+              <w:t>Images (.</w:t>
+            </w:r>
+            <w:proofErr w:type="spellStart"/>
+            <w:r>
+              <w:t>bmps</w:t>
+            </w:r>
+            <w:proofErr w:type="spellEnd"/>
+            <w:r>
+              <w:t>)</w:t>
+            </w:r>
+          </w:p>
+        </w:tc>
+        <w:tc>
+          <w:tcPr>
+            <w:tcW w:w="8365" w:type="dxa"/>
+            <w:gridSpan w:val="8"/>
+            <w:shd w:val="clear" w:color="auto" w:fill="BFBFBF" w:themeFill="background1" w:themeFillShade="BF"/>
+          </w:tcPr>
+          <w:p>
+            <w:pPr>
+              <w:jc w:val="center"/>
+            </w:pPr>
+            <w:r>
+              <w:t>Algorithms</w:t>
+            </w:r>
+          </w:p>
+        </w:tc>
+      </w:tr>
+      <w:tr>
+        <w:tc>
+          <w:tcPr>
+            <w:tcW w:w="985" w:type="dxa"/>
+            <w:vMerge/>
+            <w:shd w:val="clear" w:color="auto" w:fill="BFBFBF" w:themeFill="background1" w:themeFillShade="BF"/>
+          </w:tcPr>
+          <w:p>
+            <w:pPr>
+              <w:jc w:val="center"/>
+            </w:pPr>
+          </w:p>
+        </w:tc>
+        <w:tc>
+          <w:tcPr>
+            <w:tcW w:w="874" w:type="dxa"/>
+            <w:shd w:val="clear" w:color="auto" w:fill="BFBFBF" w:themeFill="background1" w:themeFillShade="BF"/>
+          </w:tcPr>
+          <w:p>
+            <w:pPr>
+              <w:jc w:val="center"/>
+            </w:pPr>
+            <w:r>
+              <w:t>B/L/F</w:t>
+            </w:r>
+          </w:p>
+        </w:tc>
+        <w:tc>
+          <w:tcPr>
+            <w:tcW w:w="1037" w:type="dxa"/>
+            <w:shd w:val="clear" w:color="auto" w:fill="BFBFBF" w:themeFill="background1" w:themeFillShade="BF"/>
+          </w:tcPr>
+          <w:p>
+            <w:pPr>
+              <w:jc w:val="center"/>
+            </w:pPr>
+            <w:r>
+              <w:t>B/L/A</w:t>
+            </w:r>
+          </w:p>
+        </w:tc>
+        <w:tc>
+          <w:tcPr>
+            <w:tcW w:w="1037" w:type="dxa"/>
+            <w:shd w:val="clear" w:color="auto" w:fill="BFBFBF" w:themeFill="background1" w:themeFillShade="BF"/>
+          </w:tcPr>
+          <w:p>
+            <w:pPr>
+              <w:jc w:val="center"/>
+            </w:pPr>
+            <w:r>
+              <w:t>B/S/F</w:t>
+            </w:r>
+          </w:p>
+        </w:tc>
+        <w:tc>
+          <w:tcPr>
+            <w:tcW w:w="1037" w:type="dxa"/>
+            <w:shd w:val="clear" w:color="auto" w:fill="BFBFBF" w:themeFill="background1" w:themeFillShade="BF"/>
+          </w:tcPr>
+          <w:p>
+            <w:pPr>
+              <w:jc w:val="center"/>
+            </w:pPr>
+            <w:r>
+              <w:t>B/S/A</w:t>
+            </w:r>
+          </w:p>
+        </w:tc>
+        <w:tc>
+          <w:tcPr>
+            <w:tcW w:w="1095" w:type="dxa"/>
+            <w:shd w:val="clear" w:color="auto" w:fill="BFBFBF" w:themeFill="background1" w:themeFillShade="BF"/>
+          </w:tcPr>
+          <w:p>
+            <w:pPr>
+              <w:jc w:val="center"/>
+            </w:pPr>
+            <w:r>
+              <w:t>M/S</w:t>
+            </w:r>
+          </w:p>
+        </w:tc>
+        <w:tc>
+          <w:tcPr>
+            <w:tcW w:w="1095" w:type="dxa"/>
+            <w:shd w:val="clear" w:color="auto" w:fill="BFBFBF" w:themeFill="background1" w:themeFillShade="BF"/>
+          </w:tcPr>
+          <w:p>
+            <w:pPr>
+              <w:jc w:val="center"/>
+            </w:pPr>
+            <w:r>
+              <w:t>M/L</w:t>
+            </w:r>
+          </w:p>
+        </w:tc>
+        <w:tc>
+          <w:tcPr>
+            <w:tcW w:w="1095" w:type="dxa"/>
+            <w:shd w:val="clear" w:color="auto" w:fill="BFBFBF" w:themeFill="background1" w:themeFillShade="BF"/>
+          </w:tcPr>
+          <w:p>
+            <w:pPr>
+              <w:jc w:val="center"/>
+            </w:pPr>
+            <w:r>
+              <w:t>F/S</w:t>
+            </w:r>
+          </w:p>
+        </w:tc>
+        <w:tc>
+          <w:tcPr>
+            <w:tcW w:w="1095" w:type="dxa"/>
+            <w:shd w:val="clear" w:color="auto" w:fill="BFBFBF" w:themeFill="background1" w:themeFillShade="BF"/>
+          </w:tcPr>
+          <w:p>
+            <w:pPr>
+              <w:jc w:val="center"/>
+            </w:pPr>
+            <w:r>
+              <w:t>F/L</w:t>
+            </w:r>
+          </w:p>
+        </w:tc>
+      </w:tr>
+      <w:tr>
+        <w:tc>
+          <w:tcPr>
+            <w:tcW w:w="985" w:type="dxa"/>
+            <w:vAlign w:val="bottom"/>
+          </w:tcPr>
+          <w:p>
+            <w:pPr>
+              <w:jc w:val="center"/>
+            </w:pPr>
+            <w:r>
+              <w:rPr>
+                <w:rFonts w:ascii="Calibri" w:hAnsi="Calibri" w:cs="Calibri"/>
+                <w:color w:val="000000"/>
+              </w:rPr>
+              <w:t>Input1</w:t>
+            </w:r>
+          </w:p>
+        </w:tc>
+        <w:tc>
+          <w:tcPr>
+            <w:tcW w:w="874" w:type="dxa"/>
+          </w:tcPr>
+          <w:p>
+            <w:pPr>
+              <w:jc w:val="center"/>
+            </w:pPr>
+            <w:r>
+              <w:t>Yes</w:t>
+            </w:r>
+          </w:p>
+        </w:tc>
+        <w:tc>
+          <w:tcPr>
+            <w:tcW w:w="1037" w:type="dxa"/>
+          </w:tcPr>
+          <w:p>
+            <w:pPr>
+              <w:jc w:val="center"/>
+            </w:pPr>
+            <w:r>
+              <w:t>Yes</w:t>
+            </w:r>
+          </w:p>
+        </w:tc>
+        <w:tc>
+          <w:tcPr>
+            <w:tcW w:w="1037" w:type="dxa"/>
+          </w:tcPr>
+          <w:p>
+            <w:pPr>
+              <w:jc w:val="center"/>
+            </w:pPr>
+            <w:r>
+              <w:t>Yes</w:t>
+            </w:r>
+          </w:p>
+        </w:tc>
+        <w:tc>
+          <w:tcPr>
+            <w:tcW w:w="1037" w:type="dxa"/>
+          </w:tcPr>
+          <w:p>
+            <w:pPr>
+              <w:jc w:val="center"/>
+            </w:pPr>
+            <w:r>
+              <w:t>Yes</w:t>
+            </w:r>
+          </w:p>
+        </w:tc>
+        <w:tc>
+          <w:tcPr>
+            <w:tcW w:w="1095" w:type="dxa"/>
+          </w:tcPr>
+          <w:p>
+            <w:pPr>
+              <w:jc w:val="center"/>
+            </w:pPr>
+            <w:r>
+              <w:t>Yes</w:t>
+            </w:r>
+          </w:p>
+        </w:tc>
+        <w:tc>
+          <w:tcPr>
+            <w:tcW w:w="1095" w:type="dxa"/>
+          </w:tcPr>
+          <w:p>
+            <w:pPr>
+              <w:jc w:val="center"/>
+            </w:pPr>
+            <w:r>
+              <w:t>Yes</w:t>
+            </w:r>
+          </w:p>
+        </w:tc>
+        <w:tc>
+          <w:tcPr>
+            <w:tcW w:w="1095" w:type="dxa"/>
+          </w:tcPr>
+          <w:p>
+            <w:pPr>
+              <w:jc w:val="center"/>
+            </w:pPr>
+            <w:r>
+              <w:t>Yes</w:t>
+            </w:r>
+          </w:p>
+        </w:tc>
+        <w:tc>
+          <w:tcPr>
+            <w:tcW w:w="1095" w:type="dxa"/>
+          </w:tcPr>
+          <w:p>
+            <w:pPr>
+              <w:jc w:val="center"/>
+            </w:pPr>
+            <w:r>
+              <w:t>Yes</w:t>
+            </w:r>
+          </w:p>
+        </w:tc>
+      </w:tr>
+      <w:tr>
+        <w:tc>
+          <w:tcPr>
+            <w:tcW w:w="985" w:type="dxa"/>
+            <w:vAlign w:val="bottom"/>
+          </w:tcPr>
+          <w:p>
+            <w:pPr>
+              <w:jc w:val="center"/>
+            </w:pPr>
+            <w:r>
+              <w:rPr>
+                <w:rFonts w:ascii="Calibri" w:hAnsi="Calibri" w:cs="Calibri"/>
+                <w:color w:val="000000"/>
+              </w:rPr>
+              <w:t>Input2</w:t>
+            </w:r>
+          </w:p>
+        </w:tc>
+        <w:tc>
+          <w:tcPr>
+            <w:tcW w:w="874" w:type="dxa"/>
+          </w:tcPr>
+          <w:p>
+            <w:pPr>
+              <w:jc w:val="center"/>
+            </w:pPr>
+            <w:r>
+              <w:t>Yes</w:t>
+            </w:r>
+          </w:p>
+        </w:tc>
+        <w:tc>
+          <w:tcPr>
+            <w:tcW w:w="1037" w:type="dxa"/>
+          </w:tcPr>
+          <w:p>
+            <w:pPr>
+              <w:jc w:val="center"/>
+            </w:pPr>
+            <w:r>
+              <w:t>Yes</w:t>
+            </w:r>
+          </w:p>
+        </w:tc>
+        <w:tc>
+          <w:tcPr>
+            <w:tcW w:w="1037" w:type="dxa"/>
+          </w:tcPr>
+          <w:p>
+            <w:pPr>
+              <w:jc w:val="center"/>
+            </w:pPr>
+            <w:r>
+              <w:t>Yes</w:t>
+            </w:r>
+          </w:p>
+        </w:tc>
+        <w:tc>
+          <w:tcPr>
+            <w:tcW w:w="1037" w:type="dxa"/>
+          </w:tcPr>
+          <w:p>
+            <w:pPr>
+              <w:jc w:val="center"/>
+            </w:pPr>
+            <w:r>
+              <w:t>Yes</w:t>
+            </w:r>
+          </w:p>
+        </w:tc>
+        <w:tc>
+          <w:tcPr>
+            <w:tcW w:w="1095" w:type="dxa"/>
+          </w:tcPr>
+          <w:p>
+            <w:pPr>
+              <w:jc w:val="center"/>
+            </w:pPr>
+            <w:r>
+              <w:t>Yes</w:t>
+            </w:r>
+          </w:p>
+        </w:tc>
+        <w:tc>
+          <w:tcPr>
+            <w:tcW w:w="1095" w:type="dxa"/>
+          </w:tcPr>
+          <w:p>
+            <w:pPr>
+              <w:jc w:val="center"/>
+            </w:pPr>
+            <w:r>
+              <w:t>Yes</w:t>
+            </w:r>
+          </w:p>
+        </w:tc>
+        <w:tc>
+          <w:tcPr>
+            <w:tcW w:w="1095" w:type="dxa"/>
+          </w:tcPr>
+          <w:p>
+            <w:pPr>
+              <w:jc w:val="center"/>
+            </w:pPr>
+            <w:r>
+              <w:t>No</w:t>
+            </w:r>
+          </w:p>
+        </w:tc>
+        <w:tc>
+          <w:tcPr>
+            <w:tcW w:w="1095" w:type="dxa"/>
+          </w:tcPr>
+          <w:p>
+            <w:pPr>
+              <w:jc w:val="center"/>
+            </w:pPr>
+            <w:r>
+              <w:t>Yes</w:t>
+            </w:r>
+          </w:p>
+        </w:tc>
+      </w:tr>
+      <w:tr>
+        <w:tc>
+          <w:tcPr>
+            <w:tcW w:w="985" w:type="dxa"/>
+            <w:vAlign w:val="bottom"/>
+          </w:tcPr>
+          <w:p>
+            <w:pPr>
+              <w:jc w:val="center"/>
+            </w:pPr>
+            <w:r>
+              <w:rPr>
+                <w:rFonts w:ascii="Calibri" w:hAnsi="Calibri" w:cs="Calibri"/>
+                <w:color w:val="000000"/>
+              </w:rPr>
+              <w:t>Input3</w:t>
+            </w:r>
+          </w:p>
+        </w:tc>
+        <w:tc>
+          <w:tcPr>
+            <w:tcW w:w="874" w:type="dxa"/>
+          </w:tcPr>
+          <w:p>
+            <w:pPr>
+              <w:jc w:val="center"/>
+            </w:pPr>
+            <w:r>
+              <w:t>Yes</w:t>
+            </w:r>
+          </w:p>
+        </w:tc>
+        <w:tc>
+          <w:tcPr>
+            <w:tcW w:w="1037" w:type="dxa"/>
+          </w:tcPr>
+          <w:p>
+            <w:pPr>
+              <w:jc w:val="center"/>
+            </w:pPr>
+            <w:r>
+              <w:t>Yes</w:t>
+            </w:r>
+          </w:p>
+        </w:tc>
+        <w:tc>
+          <w:tcPr>
+            <w:tcW w:w="1037" w:type="dxa"/>
+          </w:tcPr>
+          <w:p>
+            <w:pPr>
+              <w:jc w:val="center"/>
+            </w:pPr>
+            <w:r>
+              <w:t>Yes</w:t>
+            </w:r>
+          </w:p>
+        </w:tc>
+        <w:tc>
+          <w:tcPr>
+            <w:tcW w:w="1037" w:type="dxa"/>
+          </w:tcPr>
+          <w:p>
+            <w:pPr>
+              <w:jc w:val="center"/>
+            </w:pPr>
+            <w:r>
+              <w:t>Yes</w:t>
+            </w:r>
+          </w:p>
+        </w:tc>
+        <w:tc>
+          <w:tcPr>
+            <w:tcW w:w="1095" w:type="dxa"/>
+          </w:tcPr>
+          <w:p>
+            <w:pPr>
+              <w:jc w:val="center"/>
+            </w:pPr>
+            <w:r>
+              <w:t>Yes</w:t>
+            </w:r>
+          </w:p>
+        </w:tc>
+        <w:tc>
+          <w:tcPr>
+            <w:tcW w:w="1095" w:type="dxa"/>
+          </w:tcPr>
+          <w:p>
+            <w:pPr>
+              <w:jc w:val="center"/>
+            </w:pPr>
+            <w:r>
+              <w:t>Yes</w:t>
+            </w:r>
+          </w:p>
+        </w:tc>
+        <w:tc>
+          <w:tcPr>
+            <w:tcW w:w="1095" w:type="dxa"/>
+          </w:tcPr>
+          <w:p>
+            <w:pPr>
+              <w:jc w:val="center"/>
+            </w:pPr>
+            <w:r>
+              <w:t>Yes</w:t>
+            </w:r>
+          </w:p>
+        </w:tc>
+        <w:tc>
+          <w:tcPr>
+            <w:tcW w:w="1095" w:type="dxa"/>
+          </w:tcPr>
+          <w:p>
+            <w:pPr>
+              <w:jc w:val="center"/>
+            </w:pPr>
+            <w:r>
+              <w:t>Yes</w:t>
+            </w:r>
+          </w:p>
+        </w:tc>
+      </w:tr>
+      <w:tr>
+        <w:tc>
+          <w:tcPr>
+            <w:tcW w:w="985" w:type="dxa"/>
+            <w:vAlign w:val="bottom"/>
+          </w:tcPr>
+          <w:p>
+            <w:pPr>
+              <w:jc w:val="center"/>
+            </w:pPr>
+            <w:r>
+              <w:rPr>
+                <w:rFonts w:ascii="Calibri" w:hAnsi="Calibri" w:cs="Calibri"/>
+                <w:color w:val="000000"/>
+              </w:rPr>
+              <w:t>Input4</w:t>
+            </w:r>
+          </w:p>
+        </w:tc>
+        <w:tc>
+          <w:tcPr>
+            <w:tcW w:w="874" w:type="dxa"/>
+          </w:tcPr>
+          <w:p>
+            <w:pPr>
+              <w:jc w:val="center"/>
+            </w:pPr>
+            <w:r>
+              <w:t>Yes</w:t>
+            </w:r>
+          </w:p>
+        </w:tc>
+        <w:tc>
+          <w:tcPr>
+            <w:tcW w:w="1037" w:type="dxa"/>
+          </w:tcPr>
+          <w:p>
+            <w:pPr>
+              <w:jc w:val="center"/>
+            </w:pPr>
+            <w:r>
+              <w:t>Yes</w:t>
+            </w:r>
+          </w:p>
+        </w:tc>
+        <w:tc>
+          <w:tcPr>
+            <w:tcW w:w="1037" w:type="dxa"/>
+          </w:tcPr>
+          <w:p>
+            <w:pPr>
+              <w:jc w:val="center"/>
+            </w:pPr>
+            <w:r>
+              <w:t>No</w:t>
+            </w:r>
+          </w:p>
+        </w:tc>
+        <w:tc>
+          <w:tcPr>
+            <w:tcW w:w="1037" w:type="dxa"/>
+          </w:tcPr>
+          <w:p>
+            <w:pPr>
+              <w:jc w:val="center"/>
+            </w:pPr>
+            <w:r>
+              <w:t>No</w:t>
+            </w:r>
+          </w:p>
+        </w:tc>
+        <w:tc>
+          <w:tcPr>
+            <w:tcW w:w="1095" w:type="dxa"/>
+          </w:tcPr>
+          <w:p>
+            <w:pPr>
+              <w:jc w:val="center"/>
+            </w:pPr>
+            <w:r>
+              <w:t>No</w:t>
+            </w:r>
+          </w:p>
+        </w:tc>
+        <w:tc>
+          <w:tcPr>
+            <w:tcW w:w="1095" w:type="dxa"/>
+          </w:tcPr>
+          <w:p>
+            <w:pPr>
+              <w:jc w:val="center"/>
+            </w:pPr>
+            <w:r>
+              <w:t>Yes</w:t>
+            </w:r>
+          </w:p>
+        </w:tc>
+        <w:tc>
+          <w:tcPr>
+            <w:tcW w:w="1095" w:type="dxa"/>
+          </w:tcPr>
+          <w:p>
+            <w:pPr>
+              <w:jc w:val="center"/>
+            </w:pPr>
+            <w:r>
+              <w:t>No</w:t>
+            </w:r>
+          </w:p>
+        </w:tc>
+        <w:tc>
+          <w:tcPr>
+            <w:tcW w:w="1095" w:type="dxa"/>
+          </w:tcPr>
+          <w:p>
+            <w:pPr>
+              <w:jc w:val="center"/>
+            </w:pPr>
+            <w:r>
+              <w:t>No</w:t>
+            </w:r>
+          </w:p>
+        </w:tc>
+      </w:tr>
+      <w:tr>
+        <w:tc>
+          <w:tcPr>
+            <w:tcW w:w="985" w:type="dxa"/>
+            <w:vAlign w:val="bottom"/>
+          </w:tcPr>
+          <w:p>
+            <w:pPr>
+              <w:jc w:val="center"/>
+            </w:pPr>
+            <w:r>
+              <w:rPr>
+                <w:rFonts w:ascii="Calibri" w:hAnsi="Calibri" w:cs="Calibri"/>
+                <w:color w:val="000000"/>
+              </w:rPr>
+              <w:t>Input5</w:t>
+            </w:r>
+          </w:p>
+        </w:tc>
+        <w:tc>
+          <w:tcPr>
+            <w:tcW w:w="874" w:type="dxa"/>
+          </w:tcPr>
+          <w:p>
+            <w:pPr>
+              <w:jc w:val="center"/>
+            </w:pPr>
+            <w:r>
+              <w:t>Yes</w:t>
+            </w:r>
+          </w:p>
+        </w:tc>
+        <w:tc>
+          <w:tcPr>
+            <w:tcW w:w="1037" w:type="dxa"/>
+          </w:tcPr>
+          <w:p>
+            <w:pPr>
+              <w:jc w:val="center"/>
+            </w:pPr>
+            <w:r>
+              <w:t>Yes</w:t>
+            </w:r>
+          </w:p>
+        </w:tc>
+        <w:tc>
+          <w:tcPr>
+            <w:tcW w:w="1037" w:type="dxa"/>
+          </w:tcPr>
+          <w:p>
+            <w:pPr>
+              <w:jc w:val="center"/>
+            </w:pPr>
+            <w:r>
+              <w:t>Yes</w:t>
+            </w:r>
+          </w:p>
+        </w:tc>
+        <w:tc>
+          <w:tcPr>
+            <w:tcW w:w="1037" w:type="dxa"/>
+          </w:tcPr>
+          <w:p>
+            <w:pPr>
+              <w:jc w:val="center"/>
+            </w:pPr>
+            <w:r>
+              <w:t>No</w:t>
+            </w:r>
+          </w:p>
+        </w:tc>
+        <w:tc>
+          <w:tcPr>
+            <w:tcW w:w="1095" w:type="dxa"/>
+          </w:tcPr>
+          <w:p>
+            <w:pPr>
+              <w:jc w:val="center"/>
+            </w:pPr>
+            <w:r>
+              <w:t>No</w:t>
+            </w:r>
+          </w:p>
+        </w:tc>
+        <w:tc>
+          <w:tcPr>
+            <w:tcW w:w="1095" w:type="dxa"/>
+          </w:tcPr>
+          <w:p>
+            <w:pPr>
+              <w:jc w:val="center"/>
+            </w:pPr>
+            <w:r>
+              <w:t>Yes</w:t>
+            </w:r>
+          </w:p>
+        </w:tc>
+        <w:tc>
+          <w:tcPr>
+            <w:tcW w:w="1095" w:type="dxa"/>
+          </w:tcPr>
+          <w:p>
+            <w:pPr>
+              <w:jc w:val="center"/>
+            </w:pPr>
+            <w:r>
+              <w:t>No</w:t>
+            </w:r>
+          </w:p>
+        </w:tc>
+        <w:tc>
+          <w:tcPr>
+            <w:tcW w:w="1095" w:type="dxa"/>
+          </w:tcPr>
+          <w:p>
+            <w:pPr>
+              <w:jc w:val="center"/>
+            </w:pPr>
+            <w:r>
+              <w:t>Yes</w:t>
+            </w:r>
+          </w:p>
+        </w:tc>
+      </w:tr>
+      <w:tr>
+        <w:tc>
+          <w:tcPr>
+            <w:tcW w:w="985" w:type="dxa"/>
+            <w:vAlign w:val="bottom"/>
+          </w:tcPr>
+          <w:p>
+            <w:pPr>
+              <w:jc w:val="center"/>
+            </w:pPr>
+            <w:r>
+              <w:rPr>
+                <w:rFonts w:ascii="Calibri" w:hAnsi="Calibri" w:cs="Calibri"/>
+                <w:color w:val="000000"/>
+              </w:rPr>
+              <w:t>Input6</w:t>
+            </w:r>
+          </w:p>
+        </w:tc>
+        <w:tc>
+          <w:tcPr>
+            <w:tcW w:w="874" w:type="dxa"/>
+          </w:tcPr>
+          <w:p>
+            <w:pPr>
+              <w:jc w:val="center"/>
+            </w:pPr>
+            <w:r>
+              <w:t>Yes</w:t>
+            </w:r>
+          </w:p>
+        </w:tc>
+        <w:tc>
+          <w:tcPr>
+            <w:tcW w:w="1037" w:type="dxa"/>
+          </w:tcPr>
+          <w:p>
+            <w:pPr>
+              <w:jc w:val="center"/>
+            </w:pPr>
+            <w:r>
+              <w:t>Yes</w:t>
+            </w:r>
+          </w:p>
+        </w:tc>
+        <w:tc>
+          <w:tcPr>
+            <w:tcW w:w="1037" w:type="dxa"/>
+          </w:tcPr>
+          <w:p>
+            <w:pPr>
+              <w:jc w:val="center"/>
+            </w:pPr>
+            <w:r>
+              <w:t>No</w:t>
+            </w:r>
+          </w:p>
+        </w:tc>
+        <w:tc>
+          <w:tcPr>
+            <w:tcW w:w="1037" w:type="dxa"/>
+          </w:tcPr>
+          <w:p>
+            <w:pPr>
+              <w:jc w:val="center"/>
+            </w:pPr>
+            <w:r>
+              <w:t>Yes</w:t>
+            </w:r>
+          </w:p>
+        </w:tc>
+        <w:tc>
+          <w:tcPr>
+            <w:tcW w:w="1095" w:type="dxa"/>
+          </w:tcPr>
+          <w:p>
+            <w:pPr>
+              <w:jc w:val="center"/>
+            </w:pPr>
+            <w:r>
+              <w:t>No</w:t>
+            </w:r>
+          </w:p>
+        </w:tc>
+        <w:tc>
+          <w:tcPr>
+            <w:tcW w:w="1095" w:type="dxa"/>
+          </w:tcPr>
+          <w:p>
+            <w:pPr>
+              <w:jc w:val="center"/>
+            </w:pPr>
+            <w:r>
+              <w:t>Yes</w:t>
+            </w:r>
+          </w:p>
+        </w:tc>
+        <w:tc>
+          <w:tcPr>
+            <w:tcW w:w="1095" w:type="dxa"/>
+          </w:tcPr>
+          <w:p>
+            <w:pPr>
+              <w:jc w:val="center"/>
+            </w:pPr>
+            <w:r>
+              <w:t>No</w:t>
+            </w:r>
+          </w:p>
+        </w:tc>
+        <w:tc>
+          <w:tcPr>
+            <w:tcW w:w="1095" w:type="dxa"/>
+          </w:tcPr>
+          <w:p>
+            <w:pPr>
+              <w:jc w:val="center"/>
+            </w:pPr>
+            <w:r>
+              <w:t>Yes</w:t>
+            </w:r>
+          </w:p>
+        </w:tc>
+      </w:tr>
+      <w:tr>
+        <w:tc>
+          <w:tcPr>
+            <w:tcW w:w="985" w:type="dxa"/>
+            <w:vAlign w:val="bottom"/>
+          </w:tcPr>
+          <w:p>
+            <w:pPr>
+              <w:jc w:val="center"/>
+            </w:pPr>
+            <w:r>
+              <w:rPr>
+                <w:rFonts w:ascii="Calibri" w:hAnsi="Calibri" w:cs="Calibri"/>
+                <w:color w:val="000000"/>
+              </w:rPr>
+              <w:t>Input7</w:t>
+            </w:r>
+          </w:p>
+        </w:tc>
+        <w:tc>
+          <w:tcPr>
+            <w:tcW w:w="874" w:type="dxa"/>
+          </w:tcPr>
+          <w:p>
+            <w:pPr>
+              <w:jc w:val="center"/>
+            </w:pPr>
+            <w:r>
+              <w:t>Yes</w:t>
+            </w:r>
+          </w:p>
+        </w:tc>
+        <w:tc>
+          <w:tcPr>
+            <w:tcW w:w="1037" w:type="dxa"/>
+          </w:tcPr>
+          <w:p>
+            <w:pPr>
+              <w:jc w:val="center"/>
+            </w:pPr>
+            <w:r>
+              <w:t>Yes</w:t>
+            </w:r>
+          </w:p>
+        </w:tc>
+        <w:tc>
+          <w:tcPr>
+            <w:tcW w:w="1037" w:type="dxa"/>
+          </w:tcPr>
+          <w:p>
+            <w:pPr>
+              <w:jc w:val="center"/>
+            </w:pPr>
+            <w:r>
+              <w:t>Yes</w:t>
+            </w:r>
+          </w:p>
+        </w:tc>
+        <w:tc>
+          <w:tcPr>
+            <w:tcW w:w="1037" w:type="dxa"/>
+          </w:tcPr>
+          <w:p>
+            <w:pPr>
+              <w:jc w:val="center"/>
+            </w:pPr>
+            <w:r>
+              <w:t>Yes</w:t>
+            </w:r>
+          </w:p>
+        </w:tc>
+        <w:tc>
+          <w:tcPr>
+            <w:tcW w:w="1095" w:type="dxa"/>
+          </w:tcPr>
+          <w:p>
+            <w:pPr>
+              <w:jc w:val="center"/>
+            </w:pPr>
+            <w:r>
+              <w:t>Yes</w:t>
+            </w:r>
+          </w:p>
+        </w:tc>
+        <w:tc>
+          <w:tcPr>
+            <w:tcW w:w="1095" w:type="dxa"/>
+          </w:tcPr>
+          <w:p>
+            <w:pPr>
+              <w:jc w:val="center"/>
+            </w:pPr>
+            <w:r>
+              <w:t>Yes</w:t>
+            </w:r>
+          </w:p>
+        </w:tc>
+        <w:tc>
+          <w:tcPr>
+            <w:tcW w:w="1095" w:type="dxa"/>
+          </w:tcPr>
+          <w:p>
+            <w:pPr>
+              <w:jc w:val="center"/>
+            </w:pPr>
+            <w:r>
+              <w:t>Yes</w:t>
+            </w:r>
+          </w:p>
+        </w:tc>
+        <w:tc>
+          <w:tcPr>
+            <w:tcW w:w="1095" w:type="dxa"/>
+          </w:tcPr>
+          <w:p>
+            <w:pPr>
+              <w:jc w:val="center"/>
+            </w:pPr>
+            <w:r>
+              <w:t>Yes</w:t>
+            </w:r>
+          </w:p>
+        </w:tc>
+      </w:tr>
+      <w:tr>
+        <w:tc>
+          <w:tcPr>
+            <w:tcW w:w="985" w:type="dxa"/>
+            <w:vAlign w:val="bottom"/>
+          </w:tcPr>
+          <w:p>
+            <w:pPr>
+              <w:jc w:val="center"/>
+            </w:pPr>
+            <w:r>
+              <w:rPr>
+                <w:rFonts w:ascii="Calibri" w:hAnsi="Calibri" w:cs="Calibri"/>
+                <w:color w:val="000000"/>
+              </w:rPr>
+              <w:t>Input8</w:t>
+            </w:r>
+          </w:p>
+        </w:tc>
+        <w:tc>
+          <w:tcPr>
+            <w:tcW w:w="874" w:type="dxa"/>
+          </w:tcPr>
+          <w:p>
+            <w:pPr>
+              <w:jc w:val="center"/>
+            </w:pPr>
+            <w:r>
+              <w:t>Yes</w:t>
+            </w:r>
+          </w:p>
+        </w:tc>
+        <w:tc>
+          <w:tcPr>
+            <w:tcW w:w="1037" w:type="dxa"/>
+          </w:tcPr>
+          <w:p>
+            <w:pPr>
+              <w:jc w:val="center"/>
+            </w:pPr>
+            <w:r>
+              <w:t>Yes</w:t>
+            </w:r>
+          </w:p>
+        </w:tc>
+        <w:tc>
+          <w:tcPr>
+            <w:tcW w:w="1037" w:type="dxa"/>
+          </w:tcPr>
+          <w:p>
+            <w:pPr>
+              <w:jc w:val="center"/>
+            </w:pPr>
+            <w:r>
+              <w:t>Yes</w:t>
+            </w:r>
+          </w:p>
+        </w:tc>
+        <w:tc>
+          <w:tcPr>
+            <w:tcW w:w="1037" w:type="dxa"/>
+          </w:tcPr>
+          <w:p>
+            <w:pPr>
+              <w:jc w:val="center"/>
+            </w:pPr>
+            <w:r>
+              <w:t>Yes</w:t>
+            </w:r>
+          </w:p>
+        </w:tc>
+        <w:tc>
+          <w:tcPr>
+            <w:tcW w:w="1095" w:type="dxa"/>
+          </w:tcPr>
+          <w:p>
+            <w:pPr>
+              <w:jc w:val="center"/>
+            </w:pPr>
+            <w:r>
+              <w:t>Yes</w:t>
+            </w:r>
+          </w:p>
+        </w:tc>
+        <w:tc>
+          <w:tcPr>
+            <w:tcW w:w="1095" w:type="dxa"/>
+          </w:tcPr>
+          <w:p>
+            <w:pPr>
+              <w:jc w:val="center"/>
+            </w:pPr>
+            <w:r>
+              <w:t>Yes</w:t>
+            </w:r>
+          </w:p>
+        </w:tc>
+        <w:tc>
+          <w:tcPr>
+            <w:tcW w:w="1095" w:type="dxa"/>
+          </w:tcPr>
+          <w:p>
+            <w:pPr>
+              <w:jc w:val="center"/>
+            </w:pPr>
+            <w:r>
+              <w:t>Yes</w:t>
+            </w:r>
+          </w:p>
+        </w:tc>
+        <w:tc>
+          <w:tcPr>
+            <w:tcW w:w="1095" w:type="dxa"/>
+          </w:tcPr>
+          <w:p>
+            <w:pPr>
+              <w:jc w:val="center"/>
+            </w:pPr>
+            <w:r>
+              <w:t>Yes</w:t>
+            </w:r>
+          </w:p>
+        </w:tc>
+      </w:tr>
+      <w:tr>
+        <w:tc>
+          <w:tcPr>
+            <w:tcW w:w="985" w:type="dxa"/>
+            <w:vAlign w:val="bottom"/>
+          </w:tcPr>
+          <w:p>
+            <w:pPr>
+              <w:jc w:val="center"/>
+            </w:pPr>
+            <w:r>
+              <w:rPr>
+                <w:rFonts w:ascii="Calibri" w:hAnsi="Calibri" w:cs="Calibri"/>
+                <w:color w:val="000000"/>
+              </w:rPr>
+              <w:t>Input9</w:t>
+            </w:r>
+          </w:p>
+        </w:tc>
+        <w:tc>
+          <w:tcPr>
+            <w:tcW w:w="874" w:type="dxa"/>
+          </w:tcPr>
+          <w:p>
+            <w:pPr>
+              <w:jc w:val="center"/>
+            </w:pPr>
+            <w:r>
+              <w:t>Yes</w:t>
+            </w:r>
+          </w:p>
+        </w:tc>
+        <w:tc>
+          <w:tcPr>
+            <w:tcW w:w="1037" w:type="dxa"/>
+          </w:tcPr>
+          <w:p>
+            <w:pPr>
+              <w:jc w:val="center"/>
+            </w:pPr>
+            <w:r>
+              <w:t>Yes</w:t>
+            </w:r>
+          </w:p>
+        </w:tc>
+        <w:tc>
+          <w:tcPr>
+            <w:tcW w:w="1037" w:type="dxa"/>
+          </w:tcPr>
+          <w:p>
+            <w:pPr>
+              <w:jc w:val="center"/>
+            </w:pPr>
+            <w:r>
+              <w:t>Yes</w:t>
+            </w:r>
+          </w:p>
+        </w:tc>
+        <w:tc>
+          <w:tcPr>
+            <w:tcW w:w="1037" w:type="dxa"/>
+          </w:tcPr>
+          <w:p>
+            <w:pPr>
+              <w:jc w:val="center"/>
+            </w:pPr>
+            <w:r>
+              <w:t>Yes</w:t>
+            </w:r>
+          </w:p>
+        </w:tc>
+        <w:tc>
+          <w:tcPr>
+            <w:tcW w:w="1095" w:type="dxa"/>
+          </w:tcPr>
+          <w:p>
+            <w:pPr>
+              <w:jc w:val="center"/>
+            </w:pPr>
+            <w:r>
+              <w:t>Yes</w:t>
+            </w:r>
+          </w:p>
+        </w:tc>
+        <w:tc>
+          <w:tcPr>
+            <w:tcW w:w="1095" w:type="dxa"/>
+          </w:tcPr>
+          <w:p>
+            <w:pPr>
+              <w:jc w:val="center"/>
+            </w:pPr>
+            <w:r>
+              <w:t>Yes</w:t>
+            </w:r>
+          </w:p>
+        </w:tc>
+        <w:tc>
+          <w:tcPr>
+            <w:tcW w:w="1095" w:type="dxa"/>
+          </w:tcPr>
+          <w:p>
+            <w:pPr>
+              <w:jc w:val="center"/>
+            </w:pPr>
+            <w:r>
+              <w:t>Yes</w:t>
+            </w:r>
+          </w:p>
+        </w:tc>
+        <w:tc>
+          <w:tcPr>
+            <w:tcW w:w="1095" w:type="dxa"/>
+          </w:tcPr>
+          <w:p>
+            <w:pPr>
+              <w:jc w:val="center"/>
+            </w:pPr>
+            <w:r>
+              <w:t>Yes</w:t>
+            </w:r>
+          </w:p>
+        </w:tc>
+      </w:tr>
+      <w:tr>
+        <w:tc>
+          <w:tcPr>
+            <w:tcW w:w="985" w:type="dxa"/>
+            <w:vAlign w:val="bottom"/>
+          </w:tcPr>
+          <w:p>
+            <w:pPr>
+              <w:jc w:val="center"/>
+            </w:pPr>
+            <w:r>
+              <w:rPr>
+                <w:rFonts w:ascii="Calibri" w:hAnsi="Calibri" w:cs="Calibri"/>
+                <w:color w:val="000000"/>
+              </w:rPr>
+              <w:t>Input10</w:t>
+            </w:r>
+          </w:p>
+        </w:tc>
+        <w:tc>
+          <w:tcPr>
+            <w:tcW w:w="874" w:type="dxa"/>
+          </w:tcPr>
+          <w:p>
+            <w:pPr>
+              <w:jc w:val="center"/>
+            </w:pPr>
+            <w:r>
+              <w:t>Yes</w:t>
+            </w:r>
+          </w:p>
+        </w:tc>
+        <w:tc>
+          <w:tcPr>
+            <w:tcW w:w="1037" w:type="dxa"/>
+          </w:tcPr>
+          <w:p>
+            <w:pPr>
+              <w:jc w:val="center"/>
+            </w:pPr>
+            <w:r>
+              <w:t>Yes</w:t>
+            </w:r>
+          </w:p>
+        </w:tc>
+        <w:tc>
+          <w:tcPr>
+            <w:tcW w:w="1037" w:type="dxa"/>
+          </w:tcPr>
+          <w:p>
+            <w:pPr>
+              <w:jc w:val="center"/>
+            </w:pPr>
+            <w:r>
+              <w:t>Yes</w:t>
+            </w:r>
+          </w:p>
+        </w:tc>
+        <w:tc>
+          <w:tcPr>
+            <w:tcW w:w="1037" w:type="dxa"/>
+          </w:tcPr>
+          <w:p>
+            <w:pPr>
+              <w:jc w:val="center"/>
+            </w:pPr>
+            <w:r>
+              <w:t>Yes</w:t>
+            </w:r>
+          </w:p>
+        </w:tc>
+        <w:tc>
+          <w:tcPr>
+            <w:tcW w:w="1095" w:type="dxa"/>
+          </w:tcPr>
+          <w:p>
+            <w:pPr>
+              <w:jc w:val="center"/>
+            </w:pPr>
+            <w:r>
+              <w:t>Yes</w:t>
+            </w:r>
+          </w:p>
+        </w:tc>
+        <w:tc>
+          <w:tcPr>
+            <w:tcW w:w="1095" w:type="dxa"/>
+          </w:tcPr>
+          <w:p>
+            <w:pPr>
+              <w:jc w:val="center"/>
+            </w:pPr>
+            <w:r>
+              <w:t>Yes</w:t>
+            </w:r>
+          </w:p>
+        </w:tc>
+        <w:tc>
+          <w:tcPr>
+            <w:tcW w:w="1095" w:type="dxa"/>
+          </w:tcPr>
+          <w:p>
+            <w:pPr>
+              <w:jc w:val="center"/>
+            </w:pPr>
+            <w:r>
+              <w:t>Yes</w:t>
+            </w:r>
+          </w:p>
+        </w:tc>
+        <w:tc>
+          <w:tcPr>
+            <w:tcW w:w="1095" w:type="dxa"/>
+          </w:tcPr>
+          <w:p>
+            <w:pPr>
+              <w:jc w:val="center"/>
+            </w:pPr>
+            <w:r>
+              <w:t>Yes</w:t>
+            </w:r>
+          </w:p>
+        </w:tc>
+      </w:tr>
+      <w:tr>
+        <w:tc>
+          <w:tcPr>
+            <w:tcW w:w="985" w:type="dxa"/>
+            <w:vAlign w:val="bottom"/>
+          </w:tcPr>
+          <w:p>
+            <w:pPr>
+              <w:jc w:val="center"/>
+            </w:pPr>
+            <w:r>
+              <w:rPr>
+                <w:rFonts w:ascii="Calibri" w:hAnsi="Calibri" w:cs="Calibri"/>
+                <w:color w:val="000000"/>
+              </w:rPr>
+              <w:t>Input11</w:t>
+            </w:r>
+          </w:p>
+        </w:tc>
+        <w:tc>
+          <w:tcPr>
+            <w:tcW w:w="874" w:type="dxa"/>
+          </w:tcPr>
+          <w:p>
+            <w:pPr>
+              <w:jc w:val="center"/>
+            </w:pPr>
+            <w:r>
+              <w:t>Yes</w:t>
+            </w:r>
+          </w:p>
+        </w:tc>
+        <w:tc>
+          <w:tcPr>
+            <w:tcW w:w="1037" w:type="dxa"/>
+          </w:tcPr>
+          <w:p>
+            <w:pPr>
+              <w:jc w:val="center"/>
+            </w:pPr>
+            <w:r>
+              <w:t>Yes</w:t>
+            </w:r>
+          </w:p>
+        </w:tc>
+        <w:tc>
+          <w:tcPr>
+            <w:tcW w:w="1037" w:type="dxa"/>
+          </w:tcPr>
+          <w:p>
+            <w:pPr>
+              <w:jc w:val="center"/>
+            </w:pPr>
+            <w:r>
+              <w:t>Yes</w:t>
+            </w:r>
+          </w:p>
+        </w:tc>
+        <w:tc>
+          <w:tcPr>
+            <w:tcW w:w="1037" w:type="dxa"/>
+          </w:tcPr>
+          <w:p>
+            <w:pPr>
+              <w:jc w:val="center"/>
+            </w:pPr>
+            <w:r>
+              <w:t>Yes</w:t>
+            </w:r>
+          </w:p>
+        </w:tc>
+        <w:tc>
+          <w:tcPr>
+            <w:tcW w:w="1095" w:type="dxa"/>
+          </w:tcPr>
+          <w:p>
+            <w:pPr>
+              <w:jc w:val="center"/>
+            </w:pPr>
+            <w:r>
+              <w:t>Yes</w:t>
+            </w:r>
+          </w:p>
+        </w:tc>
+        <w:tc>
+          <w:tcPr>
+            <w:tcW w:w="1095" w:type="dxa"/>
+          </w:tcPr>
+          <w:p>
+            <w:pPr>
+              <w:jc w:val="center"/>
+            </w:pPr>
+            <w:r>
+              <w:t>Yes</w:t>
+            </w:r>
+          </w:p>
+        </w:tc>
+        <w:tc>
+          <w:tcPr>
+            <w:tcW w:w="1095" w:type="dxa"/>
+          </w:tcPr>
+          <w:p>
+            <w:pPr>
+              <w:jc w:val="center"/>
+            </w:pPr>
+            <w:r>
+              <w:t>Yes</w:t>
+            </w:r>
+          </w:p>
+        </w:tc>
+        <w:tc>
+          <w:tcPr>
+            <w:tcW w:w="1095" w:type="dxa"/>
+          </w:tcPr>
+          <w:p>
+            <w:pPr>
+              <w:jc w:val="center"/>
+            </w:pPr>
+            <w:r>
+              <w:t>Yes</w:t>
+            </w:r>
+          </w:p>
+        </w:tc>
+      </w:tr>
+      <w:tr>
+        <w:tc>
+          <w:tcPr>
+            <w:tcW w:w="985" w:type="dxa"/>
+            <w:vAlign w:val="bottom"/>
+          </w:tcPr>
+          <w:p>
+            <w:pPr>
+              <w:jc w:val="center"/>
+            </w:pPr>
+            <w:r>
+              <w:rPr>
+                <w:rFonts w:ascii="Calibri" w:hAnsi="Calibri" w:cs="Calibri"/>
+                <w:color w:val="000000"/>
+              </w:rPr>
+              <w:t>Input12</w:t>
+            </w:r>
+          </w:p>
+        </w:tc>
+        <w:tc>
+          <w:tcPr>
+            <w:tcW w:w="874" w:type="dxa"/>
+          </w:tcPr>
+          <w:p>
+            <w:pPr>
+              <w:jc w:val="center"/>
+            </w:pPr>
+            <w:r>
+              <w:t>Yes</w:t>
+            </w:r>
+          </w:p>
+        </w:tc>
+        <w:tc>
+          <w:tcPr>
+            <w:tcW w:w="1037" w:type="dxa"/>
+          </w:tcPr>
+          <w:p>
+            <w:pPr>
+              <w:jc w:val="center"/>
+            </w:pPr>
+            <w:r>
+              <w:t>Yes</w:t>
+            </w:r>
+          </w:p>
+        </w:tc>
+        <w:tc>
+          <w:tcPr>
+            <w:tcW w:w="1037" w:type="dxa"/>
+          </w:tcPr>
+          <w:p>
+            <w:pPr>
+              <w:jc w:val="center"/>
+            </w:pPr>
+            <w:r>
+              <w:t>Yes</w:t>
+            </w:r>
+          </w:p>
+        </w:tc>
+        <w:tc>
+          <w:tcPr>
+            <w:tcW w:w="1037" w:type="dxa"/>
+          </w:tcPr>
+          <w:p>
+            <w:pPr>
+              <w:jc w:val="center"/>
+            </w:pPr>
+            <w:r>
+              <w:t>Yes</w:t>
+            </w:r>
+          </w:p>
+        </w:tc>
+        <w:tc>
+          <w:tcPr>
+            <w:tcW w:w="1095" w:type="dxa"/>
+          </w:tcPr>
+          <w:p>
+            <w:pPr>
+              <w:jc w:val="center"/>
+            </w:pPr>
+            <w:r>
+              <w:t>Yes</w:t>
+            </w:r>
+          </w:p>
+        </w:tc>
+        <w:tc>
+          <w:tcPr>
+            <w:tcW w:w="1095" w:type="dxa"/>
+          </w:tcPr>
+          <w:p>
+            <w:pPr>
+              <w:jc w:val="center"/>
+            </w:pPr>
+            <w:r>
+              <w:t>Yes</w:t>
+            </w:r>
+          </w:p>
+        </w:tc>
+        <w:tc>
+          <w:tcPr>
+            <w:tcW w:w="1095" w:type="dxa"/>
+          </w:tcPr>
+          <w:p>
+            <w:pPr>
+              <w:jc w:val="center"/>
+            </w:pPr>
+            <w:r>
+              <w:t>Yes</w:t>
+            </w:r>
+          </w:p>
+        </w:tc>
+        <w:tc>
+          <w:tcPr>
+            <w:tcW w:w="1095" w:type="dxa"/>
+          </w:tcPr>
+          <w:p>
+            <w:pPr>
+              <w:jc w:val="center"/>
+            </w:pPr>
+            <w:r>
+              <w:t>Yes</w:t>
+            </w:r>
+          </w:p>
+        </w:tc>
+      </w:tr>
+      <w:tr>
+        <w:tc>
+          <w:tcPr>
+            <w:tcW w:w="985" w:type="dxa"/>
+            <w:vAlign w:val="bottom"/>
+          </w:tcPr>
+          <w:p>
+            <w:pPr>
+              <w:jc w:val="center"/>
+            </w:pPr>
+            <w:r>
+              <w:rPr>
+                <w:rFonts w:ascii="Calibri" w:hAnsi="Calibri" w:cs="Calibri"/>
+                <w:color w:val="000000"/>
+              </w:rPr>
+              <w:t>Input13</w:t>
+            </w:r>
+          </w:p>
+        </w:tc>
+        <w:tc>
+          <w:tcPr>
+            <w:tcW w:w="874" w:type="dxa"/>
+          </w:tcPr>
+          <w:p>
+            <w:pPr>
+              <w:jc w:val="center"/>
+            </w:pPr>
+            <w:r>
+              <w:t>Yes</w:t>
+            </w:r>
+          </w:p>
+        </w:tc>
+        <w:tc>
+          <w:tcPr>
+            <w:tcW w:w="1037" w:type="dxa"/>
+          </w:tcPr>
+          <w:p>
+            <w:pPr>
+              <w:jc w:val="center"/>
+            </w:pPr>
+            <w:r>
+              <w:t>Yes</w:t>
+            </w:r>
+          </w:p>
+        </w:tc>
+        <w:tc>
+          <w:tcPr>
+            <w:tcW w:w="1037" w:type="dxa"/>
+          </w:tcPr>
+          <w:p>
+            <w:pPr>
+              <w:jc w:val="center"/>
+            </w:pPr>
+            <w:r>
+              <w:t>No</w:t>
+            </w:r>
+          </w:p>
+        </w:tc>
+        <w:tc>
+          <w:tcPr>
+            <w:tcW w:w="1037" w:type="dxa"/>
+          </w:tcPr>
+          <w:p>
+            <w:pPr>
+              <w:jc w:val="center"/>
+            </w:pPr>
+            <w:r>
+              <w:t>No</w:t>
+            </w:r>
+          </w:p>
+        </w:tc>
+        <w:tc>
+          <w:tcPr>
+            <w:tcW w:w="1095" w:type="dxa"/>
+          </w:tcPr>
+          <w:p>
+            <w:pPr>
+              <w:jc w:val="center"/>
+            </w:pPr>
+            <w:r>
+              <w:t>No</w:t>
+            </w:r>
+          </w:p>
+        </w:tc>
+        <w:tc>
+          <w:tcPr>
+            <w:tcW w:w="1095" w:type="dxa"/>
+          </w:tcPr>
+          <w:p>
+            <w:pPr>
+              <w:jc w:val="center"/>
+            </w:pPr>
+            <w:r>
+              <w:t>Yes</w:t>
+            </w:r>
+          </w:p>
+        </w:tc>
+        <w:tc>
+          <w:tcPr>
+            <w:tcW w:w="1095" w:type="dxa"/>
+          </w:tcPr>
+          <w:p>
+            <w:pPr>
+              <w:jc w:val="center"/>
+            </w:pPr>
+            <w:r>
+              <w:t>No</w:t>
+            </w:r>
+          </w:p>
+        </w:tc>
+        <w:tc>
+          <w:tcPr>
+            <w:tcW w:w="1095" w:type="dxa"/>
+          </w:tcPr>
+          <w:p>
+            <w:pPr>
+              <w:jc w:val="center"/>
+            </w:pPr>
+            <w:r>
+              <w:t>Yes</w:t>
+            </w:r>
+          </w:p>
+        </w:tc>
+      </w:tr>
+      <w:tr>
+        <w:tc>
+          <w:tcPr>
+            <w:tcW w:w="985" w:type="dxa"/>
+            <w:vAlign w:val="bottom"/>
+          </w:tcPr>
+          <w:p>
+            <w:pPr>
+              <w:jc w:val="center"/>
+            </w:pPr>
+            <w:r>
+              <w:rPr>
+                <w:rFonts w:ascii="Calibri" w:hAnsi="Calibri" w:cs="Calibri"/>
+                <w:color w:val="000000"/>
+              </w:rPr>
+              <w:t>Input14</w:t>
+            </w:r>
+          </w:p>
+        </w:tc>
+        <w:tc>
+          <w:tcPr>
+            <w:tcW w:w="874" w:type="dxa"/>
+          </w:tcPr>
+          <w:p>
+            <w:pPr>
+              <w:jc w:val="center"/>
+            </w:pPr>
+            <w:r>
+              <w:t>Yes</w:t>
+            </w:r>
+          </w:p>
+        </w:tc>
+        <w:tc>
+          <w:tcPr>
+            <w:tcW w:w="1037" w:type="dxa"/>
+          </w:tcPr>
+          <w:p>
+            <w:pPr>
+              <w:jc w:val="center"/>
+            </w:pPr>
+            <w:r>
+              <w:t>Yes</w:t>
+            </w:r>
+          </w:p>
+        </w:tc>
+        <w:tc>
+          <w:tcPr>
+            <w:tcW w:w="1037" w:type="dxa"/>
+          </w:tcPr>
+          <w:p>
+            <w:pPr>
+              <w:jc w:val="center"/>
+            </w:pPr>
+            <w:r>
+              <w:t>Yes</w:t>
+            </w:r>
+          </w:p>
+        </w:tc>
+        <w:tc>
+          <w:tcPr>
+            <w:tcW w:w="1037" w:type="dxa"/>
+          </w:tcPr>
+          <w:p>
+            <w:pPr>
+              <w:jc w:val="center"/>
+            </w:pPr>
+            <w:r>
+              <w:t>Yes</w:t>
+            </w:r>
+          </w:p>
+        </w:tc>
+        <w:tc>
+          <w:tcPr>
+            <w:tcW w:w="1095" w:type="dxa"/>
+          </w:tcPr>
+          <w:p>
+            <w:pPr>
+              <w:jc w:val="center"/>
+            </w:pPr>
+            <w:r>
+              <w:t>Yes</w:t>
+            </w:r>
+          </w:p>
+        </w:tc>
+        <w:tc>
+          <w:tcPr>
+            <w:tcW w:w="1095" w:type="dxa"/>
+          </w:tcPr>
+          <w:p>
+            <w:pPr>
+              <w:jc w:val="center"/>
+            </w:pPr>
+            <w:r>
+              <w:t>Yes</w:t>
+            </w:r>
+          </w:p>
+        </w:tc>
+        <w:tc>
+          <w:tcPr>
+            <w:tcW w:w="1095" w:type="dxa"/>
+          </w:tcPr>
+          <w:p>
+            <w:pPr>
+              <w:jc w:val="center"/>
+            </w:pPr>
+            <w:r>
+              <w:t>Yes</w:t>
+            </w:r>
+          </w:p>
+        </w:tc>
+        <w:tc>
+          <w:tcPr>
+            <w:tcW w:w="1095" w:type="dxa"/>
+          </w:tcPr>
+          <w:p>
+            <w:pPr>
+              <w:jc w:val="center"/>
+            </w:pPr>
+            <w:r>
+              <w:t>Yes</w:t>
+            </w:r>
+          </w:p>
+        </w:tc>
+      </w:tr>
+      <w:tr>
+        <w:tc>
+          <w:tcPr>
+            <w:tcW w:w="985" w:type="dxa"/>
+            <w:vAlign w:val="bottom"/>
+          </w:tcPr>
+          <w:p>
+            <w:pPr>
+              <w:jc w:val="center"/>
+            </w:pPr>
+            <w:r>
+              <w:rPr>
+                <w:rFonts w:ascii="Calibri" w:hAnsi="Calibri" w:cs="Calibri"/>
+                <w:color w:val="000000"/>
+              </w:rPr>
+              <w:t>Input15</w:t>
+            </w:r>
+          </w:p>
+        </w:tc>
+        <w:tc>
+          <w:tcPr>
+            <w:tcW w:w="874" w:type="dxa"/>
+          </w:tcPr>
+          <w:p>
+            <w:pPr>
+              <w:jc w:val="center"/>
+            </w:pPr>
+            <w:r>
+              <w:t>Yes</w:t>
+            </w:r>
+          </w:p>
+        </w:tc>
+        <w:tc>
+          <w:tcPr>
+            <w:tcW w:w="1037" w:type="dxa"/>
+          </w:tcPr>
+          <w:p>
+            <w:pPr>
+              <w:jc w:val="center"/>
+            </w:pPr>
+            <w:r>
+              <w:t>Yes</w:t>
+            </w:r>
+          </w:p>
+        </w:tc>
+        <w:tc>
+          <w:tcPr>
+            <w:tcW w:w="1037" w:type="dxa"/>
+          </w:tcPr>
+          <w:p>
+            <w:pPr>
+              <w:jc w:val="center"/>
+            </w:pPr>
+            <w:r>
+              <w:t>Yes</w:t>
+            </w:r>
+          </w:p>
+        </w:tc>
+        <w:tc>
+          <w:tcPr>
+            <w:tcW w:w="1037" w:type="dxa"/>
+          </w:tcPr>
+          <w:p>
+            <w:pPr>
+              <w:jc w:val="center"/>
+            </w:pPr>
+            <w:r>
+              <w:t>Yes</w:t>
+            </w:r>
+          </w:p>
+        </w:tc>
+        <w:tc>
+          <w:tcPr>
+            <w:tcW w:w="1095" w:type="dxa"/>
+          </w:tcPr>
+          <w:p>
+            <w:pPr>
+              <w:jc w:val="center"/>
+            </w:pPr>
+            <w:r>
+              <w:t>Yes</w:t>
+            </w:r>
+          </w:p>
+        </w:tc>
+        <w:tc>
+          <w:tcPr>
+            <w:tcW w:w="1095" w:type="dxa"/>
+          </w:tcPr>
+          <w:p>
+            <w:pPr>
+              <w:jc w:val="center"/>
+            </w:pPr>
+            <w:r>
+              <w:t>Yes</w:t>
+            </w:r>
+          </w:p>
+        </w:tc>
+        <w:tc>
+          <w:tcPr>
+            <w:tcW w:w="1095" w:type="dxa"/>
+          </w:tcPr>
+          <w:p>
+            <w:pPr>
+              <w:jc w:val="center"/>
+            </w:pPr>
+            <w:r>
+              <w:t>Yes</w:t>
+            </w:r>
+          </w:p>
+        </w:tc>
+        <w:tc>
+          <w:tcPr>
+            <w:tcW w:w="1095" w:type="dxa"/>
+          </w:tcPr>
+          <w:p>
+            <w:pPr>
+              <w:jc w:val="center"/>
+            </w:pPr>
+            <w:r>
+              <w:t>Yes</w:t>
+            </w:r>
+          </w:p>
+        </w:tc>
+      </w:tr>
+      <w:tr>
+        <w:tc>
+          <w:tcPr>
+            <w:tcW w:w="985" w:type="dxa"/>
+            <w:vAlign w:val="bottom"/>
+          </w:tcPr>
+          <w:p>
+            <w:pPr>
+              <w:jc w:val="center"/>
+            </w:pPr>
+            <w:r>
+              <w:rPr>
+                <w:rFonts w:ascii="Calibri" w:hAnsi="Calibri" w:cs="Calibri"/>
+                <w:color w:val="000000"/>
+              </w:rPr>
+              <w:t>Input16</w:t>
+            </w:r>
+          </w:p>
+        </w:tc>
+        <w:tc>
+          <w:tcPr>
+            <w:tcW w:w="874" w:type="dxa"/>
+          </w:tcPr>
+          <w:p>
+            <w:pPr>
+              <w:jc w:val="center"/>
+            </w:pPr>
+            <w:r>
+              <w:t>Yes</w:t>
+            </w:r>
+          </w:p>
+        </w:tc>
+        <w:tc>
+          <w:tcPr>
+            <w:tcW w:w="1037" w:type="dxa"/>
+          </w:tcPr>
+          <w:p>
+            <w:pPr>
+              <w:jc w:val="center"/>
+            </w:pPr>
+            <w:r>
+              <w:t>Yes</w:t>
+            </w:r>
+          </w:p>
+        </w:tc>
+        <w:tc>
+          <w:tcPr>
+            <w:tcW w:w="1037" w:type="dxa"/>
+          </w:tcPr>
+          <w:p>
+            <w:pPr>
+              <w:jc w:val="center"/>
+            </w:pPr>
+            <w:r>
+              <w:t>Yes</w:t>
+            </w:r>
+          </w:p>
+        </w:tc>
+        <w:tc>
+          <w:tcPr>
+            <w:tcW w:w="1037" w:type="dxa"/>
+          </w:tcPr>
+          <w:p>
+            <w:pPr>
+              <w:jc w:val="center"/>
+            </w:pPr>
+            <w:r>
+              <w:t>Yes</w:t>
+            </w:r>
+          </w:p>
+        </w:tc>
+        <w:tc>
+          <w:tcPr>
+            <w:tcW w:w="1095" w:type="dxa"/>
+          </w:tcPr>
+          <w:p>
+            <w:pPr>
+              <w:jc w:val="center"/>
+            </w:pPr>
+            <w:r>
+              <w:t>Yes</w:t>
+            </w:r>
+          </w:p>
+        </w:tc>
+        <w:tc>
+          <w:tcPr>
+            <w:tcW w:w="1095" w:type="dxa"/>
+          </w:tcPr>
+          <w:p>
+            <w:pPr>
+              <w:jc w:val="center"/>
+            </w:pPr>
+            <w:r>
+              <w:t>Yes</w:t>
+            </w:r>
+          </w:p>
+        </w:tc>
+        <w:tc>
+          <w:tcPr>
+            <w:tcW w:w="1095" w:type="dxa"/>
+          </w:tcPr>
+          <w:p>
+            <w:pPr>
+              <w:jc w:val="center"/>
+            </w:pPr>
+            <w:r>
+              <w:t>Yes</w:t>
+            </w:r>
+          </w:p>
+        </w:tc>
+        <w:tc>
+          <w:tcPr>
+            <w:tcW w:w="1095" w:type="dxa"/>
+          </w:tcPr>
+          <w:p>
+            <w:pPr>
+              <w:jc w:val="center"/>
+            </w:pPr>
+            <w:r>
+              <w:t>Yes</w:t>
+            </w:r>
+          </w:p>
+        </w:tc>
+      </w:tr>
+      <w:tr>
+        <w:tc>
+          <w:tcPr>
+            <w:tcW w:w="985" w:type="dxa"/>
+            <w:vAlign w:val="bottom"/>
+          </w:tcPr>
+          <w:p>
+            <w:pPr>
+              <w:jc w:val="center"/>
+            </w:pPr>
+            <w:r>
+              <w:rPr>
+                <w:rFonts w:ascii="Calibri" w:hAnsi="Calibri" w:cs="Calibri"/>
+                <w:color w:val="000000"/>
+              </w:rPr>
+              <w:t>Input17</w:t>
+            </w:r>
+          </w:p>
+        </w:tc>
+        <w:tc>
+          <w:tcPr>
+            <w:tcW w:w="874" w:type="dxa"/>
+          </w:tcPr>
+          <w:p>
+            <w:pPr>
+              <w:jc w:val="center"/>
+            </w:pPr>
+            <w:r>
+              <w:t>No</w:t>
+            </w:r>
+          </w:p>
+        </w:tc>
+        <w:tc>
+          <w:tcPr>
+            <w:tcW w:w="1037" w:type="dxa"/>
+          </w:tcPr>
+          <w:p>
+            <w:pPr>
+              <w:jc w:val="center"/>
+            </w:pPr>
+            <w:r>
+              <w:t>No</w:t>
+            </w:r>
+          </w:p>
+        </w:tc>
+        <w:tc>
+          <w:tcPr>
+            <w:tcW w:w="1037" w:type="dxa"/>
+          </w:tcPr>
+          <w:p>
+            <w:pPr>
+              <w:jc w:val="center"/>
+            </w:pPr>
+            <w:r>
+              <w:t>No</w:t>
+            </w:r>
+          </w:p>
+        </w:tc>
+        <w:tc>
+          <w:tcPr>
+            <w:tcW w:w="1037" w:type="dxa"/>
+          </w:tcPr>
+          <w:p>
+            <w:pPr>
+              <w:jc w:val="center"/>
+            </w:pPr>
+            <w:r>
+              <w:t>No</w:t>
+            </w:r>
+          </w:p>
+        </w:tc>
+        <w:tc>
+          <w:tcPr>
+            <w:tcW w:w="1095" w:type="dxa"/>
+          </w:tcPr>
+          <w:p>
+            <w:pPr>
+              <w:jc w:val="center"/>
+            </w:pPr>
+            <w:r>
+              <w:t>No</w:t>
+            </w:r>
+          </w:p>
+        </w:tc>
+        <w:tc>
+          <w:tcPr>
+            <w:tcW w:w="1095" w:type="dxa"/>
+          </w:tcPr>
+          <w:p>
+            <w:pPr>
+              <w:jc w:val="center"/>
+            </w:pPr>
+            <w:r>
+              <w:t>No</w:t>
+            </w:r>
+          </w:p>
+        </w:tc>
+        <w:tc>
+          <w:tcPr>
+            <w:tcW w:w="1095" w:type="dxa"/>
+          </w:tcPr>
+          <w:p>
+            <w:pPr>
+              <w:jc w:val="center"/>
+            </w:pPr>
+            <w:r>
+              <w:t>No</w:t>
+            </w:r>
+          </w:p>
+        </w:tc>
+        <w:tc>
+          <w:tcPr>
+            <w:tcW w:w="1095" w:type="dxa"/>
+          </w:tcPr>
+          <w:p>
+            <w:pPr>
+              <w:jc w:val="center"/>
+            </w:pPr>
+            <w:r>
+              <w:t>No</w:t>
+            </w:r>
+          </w:p>
+        </w:tc>
+      </w:tr>
+      <w:tr>
+        <w:tc>
+          <w:tcPr>
+            <w:tcW w:w="985" w:type="dxa"/>
+            <w:vAlign w:val="bottom"/>
+          </w:tcPr>
+          <w:p>
+            <w:pPr>
+              <w:jc w:val="center"/>
+            </w:pPr>
+            <w:r>
+              <w:rPr>
+                <w:rFonts w:ascii="Calibri" w:hAnsi="Calibri" w:cs="Calibri"/>
+                <w:color w:val="000000"/>
+              </w:rPr>
+              <w:t>Input18</w:t>
+            </w:r>
+          </w:p>
+        </w:tc>
+        <w:tc>
+          <w:tcPr>
+            <w:tcW w:w="874" w:type="dxa"/>
+          </w:tcPr>
+          <w:p>
+            <w:pPr>
+              <w:jc w:val="center"/>
+            </w:pPr>
+            <w:r>
+              <w:t>No</w:t>
+            </w:r>
+          </w:p>
+        </w:tc>
+        <w:tc>
+          <w:tcPr>
+            <w:tcW w:w="1037" w:type="dxa"/>
+          </w:tcPr>
+          <w:p>
+            <w:pPr>
+              <w:jc w:val="center"/>
+            </w:pPr>
+            <w:r>
+              <w:t>No</w:t>
+            </w:r>
+          </w:p>
+        </w:tc>
+        <w:tc>
+          <w:tcPr>
+            <w:tcW w:w="1037" w:type="dxa"/>
+          </w:tcPr>
+          <w:p>
+            <w:pPr>
+              <w:jc w:val="center"/>
+            </w:pPr>
+            <w:r>
+              <w:t>Yes</w:t>
+            </w:r>
+          </w:p>
+        </w:tc>
+        <w:tc>
+          <w:tcPr>
+            <w:tcW w:w="1037" w:type="dxa"/>
+          </w:tcPr>
+          <w:p>
+            <w:pPr>
+              <w:jc w:val="center"/>
+            </w:pPr>
+            <w:r>
+              <w:t>No</w:t>
+            </w:r>
+          </w:p>
+        </w:tc>
+        <w:tc>
+          <w:tcPr>
+            <w:tcW w:w="1095" w:type="dxa"/>
+          </w:tcPr>
+          <w:p>
+            <w:pPr>
+              <w:jc w:val="center"/>
+            </w:pPr>
+            <w:r>
+              <w:t>No</w:t>
+            </w:r>
+          </w:p>
+        </w:tc>
+        <w:tc>
+          <w:tcPr>
+            <w:tcW w:w="1095" w:type="dxa"/>
+          </w:tcPr>
+          <w:p>
+            <w:pPr>
+              <w:jc w:val="center"/>
+            </w:pPr>
+            <w:r>
+              <w:t>Yes</w:t>
+            </w:r>
+          </w:p>
+        </w:tc>
+        <w:tc>
+          <w:tcPr>
+            <w:tcW w:w="1095" w:type="dxa"/>
+          </w:tcPr>
+          <w:p>
+            <w:pPr>
+              <w:jc w:val="center"/>
+            </w:pPr>
+            <w:r>
+              <w:t>Yes</w:t>
+            </w:r>
+          </w:p>
+        </w:tc>
+        <w:tc>
+          <w:tcPr>
+            <w:tcW w:w="1095" w:type="dxa"/>
+          </w:tcPr>
+          <w:p>
+            <w:pPr>
+              <w:jc w:val="center"/>
+            </w:pPr>
+            <w:r>
+              <w:t>No</w:t>
+            </w:r>
+          </w:p>
+        </w:tc>
+      </w:tr>
+      <w:tr>
+        <w:tc>
+          <w:tcPr>
+            <w:tcW w:w="985" w:type="dxa"/>
+            <w:vAlign w:val="bottom"/>
+          </w:tcPr>
+          <w:p>
+            <w:pPr>
+              <w:jc w:val="center"/>
+            </w:pPr>
+            <w:r>
+              <w:rPr>
+                <w:rFonts w:ascii="Calibri" w:hAnsi="Calibri" w:cs="Calibri"/>
+                <w:color w:val="000000"/>
+              </w:rPr>
+              <w:t>Input19</w:t>
+            </w:r>
+          </w:p>
+        </w:tc>
+        <w:tc>
+          <w:tcPr>
+            <w:tcW w:w="874" w:type="dxa"/>
+          </w:tcPr>
+          <w:p>
+            <w:pPr>
+              <w:jc w:val="center"/>
+            </w:pPr>
+            <w:r>
+              <w:t>No</w:t>
+            </w:r>
+          </w:p>
+        </w:tc>
+        <w:tc>
+          <w:tcPr>
+            <w:tcW w:w="1037" w:type="dxa"/>
+          </w:tcPr>
+          <w:p>
+            <w:pPr>
+              <w:jc w:val="center"/>
+            </w:pPr>
+            <w:r>
+              <w:t>No</w:t>
+            </w:r>
+          </w:p>
+        </w:tc>
+        <w:tc>
+          <w:tcPr>
+            <w:tcW w:w="1037" w:type="dxa"/>
+          </w:tcPr>
+          <w:p>
+            <w:pPr>
+              <w:jc w:val="center"/>
+            </w:pPr>
+            <w:r>
+              <w:t>Yes</w:t>
+            </w:r>
+          </w:p>
+        </w:tc>
+        <w:tc>
+          <w:tcPr>
+            <w:tcW w:w="1037" w:type="dxa"/>
+          </w:tcPr>
+          <w:p>
+            <w:pPr>
+              <w:jc w:val="center"/>
+            </w:pPr>
+            <w:r>
+              <w:t>Yes</w:t>
+            </w:r>
+          </w:p>
+        </w:tc>
+        <w:tc>
+          <w:tcPr>
+            <w:tcW w:w="1095" w:type="dxa"/>
+          </w:tcPr>
+          <w:p>
+            <w:pPr>
+              <w:jc w:val="center"/>
+            </w:pPr>
+            <w:r>
+              <w:t>Yes</w:t>
+            </w:r>
+          </w:p>
+        </w:tc>
+        <w:tc>
+          <w:tcPr>
+            <w:tcW w:w="1095" w:type="dxa"/>
+          </w:tcPr>
+          <w:p>
+            <w:pPr>
+              <w:jc w:val="center"/>
+            </w:pPr>
+            <w:r>
+              <w:t>Yes</w:t>
+            </w:r>
+          </w:p>
+        </w:tc>
+        <w:tc>
+          <w:tcPr>
+            <w:tcW w:w="1095" w:type="dxa"/>
+          </w:tcPr>
+          <w:p>
+            <w:pPr>
+              <w:jc w:val="center"/>
+            </w:pPr>
+            <w:r>
+              <w:t>No</w:t>
+            </w:r>
+          </w:p>
+        </w:tc>
+        <w:tc>
+          <w:tcPr>
+            <w:tcW w:w="1095" w:type="dxa"/>
+          </w:tcPr>
+          <w:p>
+            <w:pPr>
+              <w:jc w:val="center"/>
+            </w:pPr>
+            <w:r>
+              <w:t>Yes</w:t>
+            </w:r>
+          </w:p>
+        </w:tc>
+      </w:tr>
+      <w:tr>
+        <w:tc>
+          <w:tcPr>
+            <w:tcW w:w="985" w:type="dxa"/>
+            <w:vAlign w:val="bottom"/>
+          </w:tcPr>
+          <w:p>
+            <w:pPr>
+              <w:jc w:val="center"/>
+            </w:pPr>
+            <w:r>
+              <w:rPr>
+                <w:rFonts w:ascii="Calibri" w:hAnsi="Calibri" w:cs="Calibri"/>
+                <w:color w:val="000000"/>
+              </w:rPr>
+              <w:t>Input20</w:t>
+            </w:r>
+          </w:p>
+        </w:tc>
+        <w:tc>
+          <w:tcPr>
+            <w:tcW w:w="874" w:type="dxa"/>
+          </w:tcPr>
+          <w:p>
+            <w:pPr>
+              <w:jc w:val="center"/>
+            </w:pPr>
+            <w:r>
+              <w:t>No</w:t>
+            </w:r>
+          </w:p>
+        </w:tc>
+        <w:tc>
+          <w:tcPr>
+            <w:tcW w:w="1037" w:type="dxa"/>
+          </w:tcPr>
+          <w:p>
+            <w:pPr>
+              <w:jc w:val="center"/>
+            </w:pPr>
+            <w:r>
+              <w:t>No</w:t>
+            </w:r>
+          </w:p>
+        </w:tc>
+        <w:tc>
+          <w:tcPr>
+            <w:tcW w:w="1037" w:type="dxa"/>
+          </w:tcPr>
+          <w:p>
+            <w:pPr>
+              <w:jc w:val="center"/>
+            </w:pPr>
+            <w:r>
+              <w:t>Yes</w:t>
+            </w:r>
+          </w:p>
+        </w:tc>
+        <w:tc>
+          <w:tcPr>
+            <w:tcW w:w="1037" w:type="dxa"/>
+          </w:tcPr>
+          <w:p>
+            <w:pPr>
+              <w:jc w:val="center"/>
+            </w:pPr>
+            <w:r>
+              <w:t>Yes</w:t>
+            </w:r>
+          </w:p>
+        </w:tc>
+        <w:tc>
+          <w:tcPr>
+            <w:tcW w:w="1095" w:type="dxa"/>
+          </w:tcPr>
+          <w:p>
+            <w:pPr>
+              <w:jc w:val="center"/>
+            </w:pPr>
+            <w:r>
+              <w:t>Yes</w:t>
+            </w:r>
+          </w:p>
+        </w:tc>
+        <w:tc>
+          <w:tcPr>
+            <w:tcW w:w="1095" w:type="dxa"/>
+          </w:tcPr>
+          <w:p>
+            <w:pPr>
+              <w:jc w:val="center"/>
+            </w:pPr>
+            <w:r>
+              <w:t>Yes</w:t>
+            </w:r>
+          </w:p>
+        </w:tc>
+        <w:tc>
+          <w:tcPr>
+            <w:tcW w:w="1095" w:type="dxa"/>
+          </w:tcPr>
+          <w:p>
+            <w:pPr>
+              <w:jc w:val="center"/>
+            </w:pPr>
+            <w:r>
+              <w:t>No</w:t>
+            </w:r>
+          </w:p>
+        </w:tc>
+        <w:tc>
+          <w:tcPr>
+            <w:tcW w:w="1095" w:type="dxa"/>
+          </w:tcPr>
+          <w:p>
+            <w:pPr>
+              <w:jc w:val="center"/>
+            </w:pPr>
+            <w:r>
+              <w:t>Yes</w:t>
+            </w:r>
+          </w:p>
+        </w:tc>
+      </w:tr>
+      <w:tr>
+        <w:tc>
+          <w:tcPr>
+            <w:tcW w:w="985" w:type="dxa"/>
+            <w:vAlign w:val="bottom"/>
+          </w:tcPr>
+          <w:p>
+            <w:pPr>
+              <w:jc w:val="center"/>
+              <w:rPr>
+                <w:rFonts w:ascii="Calibri" w:hAnsi="Calibri" w:cs="Calibri"/>
+                <w:color w:val="000000"/>
+              </w:rPr>
+            </w:pPr>
+            <w:r>
+              <w:rPr>
+                <w:rFonts w:ascii="Calibri" w:hAnsi="Calibri" w:cs="Calibri"/>
+                <w:color w:val="000000"/>
+              </w:rPr>
+              <w:t>Hit Rate</w:t>
+            </w:r>
+          </w:p>
+        </w:tc>
+        <w:tc>
+          <w:tcPr>
+            <w:tcW w:w="874" w:type="dxa"/>
+            <w:vAlign w:val="bottom"/>
+          </w:tcPr>
+          <w:p>
+            <w:pPr>
+              <w:jc w:val="center"/>
+            </w:pPr>
+            <w:r>
+              <w:rPr>
+                <w:rFonts w:ascii="Calibri" w:hAnsi="Calibri" w:cs="Calibri"/>
+                <w:color w:val="000000"/>
+              </w:rPr>
+              <w:t>16</w:t>
+            </w:r>
+          </w:p>
+        </w:tc>
+        <w:tc>
+          <w:tcPr>
+            <w:tcW w:w="1037" w:type="dxa"/>
+            <w:vAlign w:val="bottom"/>
+          </w:tcPr>
+          <w:p>
+            <w:pPr>
+              <w:jc w:val="center"/>
+            </w:pPr>
+            <w:r>
+              <w:rPr>
+                <w:rFonts w:ascii="Calibri" w:hAnsi="Calibri" w:cs="Calibri"/>
+                <w:color w:val="000000"/>
+              </w:rPr>
+              <w:t>16</w:t>
+            </w:r>
+          </w:p>
+        </w:tc>
+        <w:tc>
+          <w:tcPr>
+            <w:tcW w:w="1037" w:type="dxa"/>
+            <w:vAlign w:val="bottom"/>
+          </w:tcPr>
+          <w:p>
+            <w:pPr>
+              <w:jc w:val="center"/>
+            </w:pPr>
+            <w:r>
+              <w:rPr>
+                <w:rFonts w:ascii="Calibri" w:hAnsi="Calibri" w:cs="Calibri"/>
+                <w:color w:val="000000"/>
+              </w:rPr>
+              <w:t>16</w:t>
+            </w:r>
+          </w:p>
+        </w:tc>
+        <w:tc>
+          <w:tcPr>
+            <w:tcW w:w="1037" w:type="dxa"/>
+            <w:vAlign w:val="bottom"/>
+          </w:tcPr>
+          <w:p>
+            <w:pPr>
+              <w:jc w:val="center"/>
+            </w:pPr>
+            <w:r>
+              <w:rPr>
+                <w:rFonts w:ascii="Calibri" w:hAnsi="Calibri" w:cs="Calibri"/>
+                <w:color w:val="000000"/>
+              </w:rPr>
+              <w:t>15</w:t>
+            </w:r>
+          </w:p>
+        </w:tc>
+        <w:tc>
+          <w:tcPr>
+            <w:tcW w:w="1095" w:type="dxa"/>
+            <w:vAlign w:val="bottom"/>
+          </w:tcPr>
+          <w:p>
+            <w:pPr>
+              <w:jc w:val="center"/>
+            </w:pPr>
+            <w:r>
+              <w:rPr>
+                <w:rFonts w:ascii="Calibri" w:hAnsi="Calibri" w:cs="Calibri"/>
+                <w:color w:val="000000"/>
+              </w:rPr>
+              <w:t>14</w:t>
+            </w:r>
+          </w:p>
+        </w:tc>
+        <w:tc>
+          <w:tcPr>
+            <w:tcW w:w="1095" w:type="dxa"/>
+            <w:vAlign w:val="bottom"/>
+          </w:tcPr>
+          <w:p>
+            <w:pPr>
+              <w:jc w:val="center"/>
+            </w:pPr>
+            <w:r>
+              <w:rPr>
+                <w:rFonts w:ascii="Calibri" w:hAnsi="Calibri" w:cs="Calibri"/>
+                <w:color w:val="000000"/>
+              </w:rPr>
+              <w:t>19</w:t>
+            </w:r>
+          </w:p>
+        </w:tc>
+        <w:tc>
+          <w:tcPr>
+            <w:tcW w:w="1095" w:type="dxa"/>
+            <w:vAlign w:val="bottom"/>
+          </w:tcPr>
+          <w:p>
+            <w:pPr>
+              <w:jc w:val="center"/>
+            </w:pPr>
+            <w:r>
+              <w:rPr>
+                <w:rFonts w:ascii="Calibri" w:hAnsi="Calibri" w:cs="Calibri"/>
+                <w:color w:val="000000"/>
+              </w:rPr>
+              <w:t>12</w:t>
+            </w:r>
+          </w:p>
+        </w:tc>
+        <w:tc>
+          <w:tcPr>
+            <w:tcW w:w="1095" w:type="dxa"/>
+            <w:vAlign w:val="bottom"/>
+          </w:tcPr>
+          <w:p>
+            <w:pPr>
+              <w:jc w:val="center"/>
+            </w:pPr>
+            <w:r>
+              <w:rPr>
+                <w:rFonts w:ascii="Calibri" w:hAnsi="Calibri" w:cs="Calibri"/>
+                <w:color w:val="000000"/>
+              </w:rPr>
+              <w:t>17</w:t>
+            </w:r>
+          </w:p>
+        </w:tc>
+      </w:tr>
+    </w:tbl>
+    <w:p>
+      <w:pPr>
+        <w:pStyle w:val="Heading2"/>
+      </w:pPr>
+      <w:r>
+        <w:t>C Code:</w:t>
+      </w:r>
+    </w:p>
+    <w:tbl>
+      <w:tblPr>
+        <w:tblStyle w:val="TableGrid"/>
+        <w:tblW w:w="3648" w:type="dxa"/>
+        <w:tblLook w:val="04A0" w:firstRow="1" w:lastRow="0" w:firstColumn="1" w:lastColumn="0" w:noHBand="0" w:noVBand="1"/>
+      </w:tblPr>
+      <w:tblGrid>
+        <w:gridCol w:w="1824"/>
+        <w:gridCol w:w="1824"/>
+      </w:tblGrid>
+      <w:tr>
+        <w:tc>
+          <w:tcPr>
+            <w:tcW w:w="1824" w:type="dxa"/>
+            <w:shd w:val="clear" w:color="auto" w:fill="BFBFBF" w:themeFill="background1" w:themeFillShade="BF"/>
+          </w:tcPr>
+          <w:p>
+            <w:pPr>
+              <w:jc w:val="center"/>
+            </w:pPr>
+            <w:r>
+              <w:t>Images (.</w:t>
+            </w:r>
+            <w:proofErr w:type="spellStart"/>
+            <w:r>
+              <w:t>bmps</w:t>
+            </w:r>
+            <w:proofErr w:type="spellEnd"/>
+            <w:r>
+              <w:t>)</w:t>
+            </w:r>
+          </w:p>
+        </w:tc>
+        <w:tc>
+          <w:tcPr>
+            <w:tcW w:w="1824" w:type="dxa"/>
+            <w:shd w:val="clear" w:color="auto" w:fill="BFBFBF" w:themeFill="background1" w:themeFillShade="BF"/>
+          </w:tcPr>
+          <w:p>
+            <w:pPr>
+              <w:jc w:val="center"/>
+            </w:pPr>
+            <w:r>
+              <w:t>Segments</w:t>
+            </w:r>
+          </w:p>
+        </w:tc>
+      </w:tr>
+      <w:tr>
+        <w:tc>
+          <w:tcPr>
+            <w:tcW w:w="1824" w:type="dxa"/>
+            <w:vAlign w:val="bottom"/>
+          </w:tcPr>
+          <w:p>
+            <w:pPr>
+              <w:jc w:val="center"/>
+            </w:pPr>
+            <w:r>
+              <w:rPr>
+                <w:rFonts w:ascii="Calibri" w:hAnsi="Calibri" w:cs="Calibri"/>
+                <w:color w:val="000000"/>
+              </w:rPr>
+              <w:t>Input1</w:t>
+            </w:r>
+          </w:p>
+        </w:tc>
+        <w:tc>
+          <w:tcPr>
+            <w:tcW w:w="1824" w:type="dxa"/>
+          </w:tcPr>
+          <w:p>
+            <w:pPr>
+              <w:jc w:val="center"/>
+              <w:rPr>
+                <w:rFonts w:ascii="Calibri" w:hAnsi="Calibri" w:cs="Calibri"/>
+                <w:color w:val="000000"/>
+              </w:rPr>
+            </w:pPr>
+            <w:r>
+              <w:rPr>
+                <w:rFonts w:ascii="Calibri" w:hAnsi="Calibri" w:cs="Calibri"/>
+                <w:color w:val="000000"/>
+              </w:rPr>
+              <w:t>Yes</w:t>
+            </w:r>
+          </w:p>
+        </w:tc>
+      </w:tr>
+      <w:tr>
+        <w:tc>
+          <w:tcPr>
+            <w:tcW w:w="1824" w:type="dxa"/>
+            <w:vAlign w:val="bottom"/>
+          </w:tcPr>
+          <w:p>
+            <w:pPr>
+              <w:jc w:val="center"/>
+            </w:pPr>
+            <w:r>
+              <w:rPr>
+                <w:rFonts w:ascii="Calibri" w:hAnsi="Calibri" w:cs="Calibri"/>
+                <w:color w:val="000000"/>
+              </w:rPr>
+              <w:t>Input2</w:t>
+            </w:r>
+          </w:p>
+        </w:tc>
+        <w:tc>
+          <w:tcPr>
+            <w:tcW w:w="1824" w:type="dxa"/>
+          </w:tcPr>
+          <w:p>
+            <w:pPr>
+              <w:jc w:val="center"/>
+              <w:rPr>
+                <w:rFonts w:ascii="Calibri" w:hAnsi="Calibri" w:cs="Calibri"/>
+                <w:color w:val="000000"/>
+              </w:rPr>
+            </w:pPr>
+            <w:r>
+              <w:rPr>
+                <w:rFonts w:ascii="Calibri" w:hAnsi="Calibri" w:cs="Calibri"/>
+                <w:color w:val="000000"/>
+              </w:rPr>
+              <w:t>Yes</w:t>
+            </w:r>
+          </w:p>
+        </w:tc>
+      </w:tr>
+      <w:tr>
+        <w:tc>
+          <w:tcPr>
+            <w:tcW w:w="1824" w:type="dxa"/>
+            <w:vAlign w:val="bottom"/>
+          </w:tcPr>
+          <w:p>
+            <w:pPr>
+              <w:jc w:val="center"/>
+            </w:pPr>
+            <w:r>
+              <w:rPr>
+                <w:rFonts w:ascii="Calibri" w:hAnsi="Calibri" w:cs="Calibri"/>
+                <w:color w:val="000000"/>
+              </w:rPr>
+              <w:t>Input3</w:t>
+            </w:r>
+          </w:p>
+        </w:tc>
+        <w:tc>
+          <w:tcPr>
+            <w:tcW w:w="1824" w:type="dxa"/>
+          </w:tcPr>
+          <w:p>
+            <w:pPr>
+              <w:jc w:val="center"/>
+              <w:rPr>
+                <w:rFonts w:ascii="Calibri" w:hAnsi="Calibri" w:cs="Calibri"/>
+                <w:color w:val="000000"/>
+              </w:rPr>
+            </w:pPr>
+            <w:r>
+              <w:rPr>
+                <w:rFonts w:ascii="Calibri" w:hAnsi="Calibri" w:cs="Calibri"/>
+                <w:color w:val="000000"/>
+              </w:rPr>
+              <w:t>Yes</w:t>
+            </w:r>
+          </w:p>
+        </w:tc>
+      </w:tr>
+      <w:tr>
+        <w:tc>
+          <w:tcPr>
+            <w:tcW w:w="1824" w:type="dxa"/>
+            <w:vAlign w:val="bottom"/>
+          </w:tcPr>
+          <w:p>
+            <w:pPr>
+              <w:jc w:val="center"/>
+            </w:pPr>
+            <w:r>
+              <w:rPr>
+                <w:rFonts w:ascii="Calibri" w:hAnsi="Calibri" w:cs="Calibri"/>
+                <w:color w:val="000000"/>
+              </w:rPr>
+              <w:t>Input4</w:t>
+            </w:r>
+          </w:p>
+        </w:tc>
+        <w:tc>
+          <w:tcPr>
+            <w:tcW w:w="1824" w:type="dxa"/>
+          </w:tcPr>
+          <w:p>
+            <w:pPr>
+              <w:jc w:val="center"/>
+              <w:rPr>
+                <w:rFonts w:ascii="Calibri" w:hAnsi="Calibri" w:cs="Calibri"/>
+                <w:color w:val="000000"/>
+              </w:rPr>
+            </w:pPr>
+            <w:r>
+              <w:rPr>
+                <w:rFonts w:ascii="Calibri" w:hAnsi="Calibri" w:cs="Calibri"/>
+                <w:color w:val="000000"/>
+              </w:rPr>
+              <w:t>No</w:t>
+            </w:r>
+          </w:p>
+        </w:tc>
+      </w:tr>
+      <w:tr>
+        <w:tc>
+          <w:tcPr>
+            <w:tcW w:w="1824" w:type="dxa"/>
+            <w:vAlign w:val="bottom"/>
+          </w:tcPr>
+          <w:p>
+            <w:pPr>
+              <w:jc w:val="center"/>
+            </w:pPr>
+            <w:r>
+              <w:rPr>
+                <w:rFonts w:ascii="Calibri" w:hAnsi="Calibri" w:cs="Calibri"/>
+                <w:color w:val="000000"/>
+              </w:rPr>
+              <w:t>Input5</w:t>
+            </w:r>
+          </w:p>
+        </w:tc>
+        <w:tc>
+          <w:tcPr>
+            <w:tcW w:w="1824" w:type="dxa"/>
+          </w:tcPr>
+          <w:p>
+            <w:pPr>
+              <w:jc w:val="center"/>
+              <w:rPr>
+                <w:rFonts w:ascii="Calibri" w:hAnsi="Calibri" w:cs="Calibri"/>
+                <w:color w:val="000000"/>
+              </w:rPr>
+            </w:pPr>
+            <w:r>
+              <w:rPr>
+                <w:rFonts w:ascii="Calibri" w:hAnsi="Calibri" w:cs="Calibri"/>
+                <w:color w:val="000000"/>
+              </w:rPr>
+              <w:t>Yes</w:t>
+            </w:r>
+          </w:p>
+        </w:tc>
+      </w:tr>
+      <w:tr>
+        <w:tc>
+          <w:tcPr>
+            <w:tcW w:w="1824" w:type="dxa"/>
+            <w:vAlign w:val="bottom"/>
+          </w:tcPr>
+          <w:p>
+            <w:pPr>
+              <w:jc w:val="center"/>
+            </w:pPr>
+            <w:r>
+              <w:rPr>
+                <w:rFonts w:ascii="Calibri" w:hAnsi="Calibri" w:cs="Calibri"/>
+                <w:color w:val="000000"/>
+              </w:rPr>
+              <w:t>Input6</w:t>
+            </w:r>
+          </w:p>
+        </w:tc>
+        <w:tc>
+          <w:tcPr>
+            <w:tcW w:w="1824" w:type="dxa"/>
+          </w:tcPr>
+          <w:p>
+            <w:pPr>
+              <w:jc w:val="center"/>
+              <w:rPr>
+                <w:rFonts w:ascii="Calibri" w:hAnsi="Calibri" w:cs="Calibri"/>
+                <w:color w:val="000000"/>
+              </w:rPr>
+            </w:pPr>
+            <w:r>
+              <w:rPr>
+                <w:rFonts w:ascii="Calibri" w:hAnsi="Calibri" w:cs="Calibri"/>
+                <w:color w:val="000000"/>
+              </w:rPr>
+              <w:t>Yes</w:t>
+            </w:r>
+          </w:p>
+        </w:tc>
+      </w:tr>
+      <w:tr>
+        <w:tc>
+          <w:tcPr>
+            <w:tcW w:w="1824" w:type="dxa"/>
+            <w:vAlign w:val="bottom"/>
+          </w:tcPr>
+          <w:p>
+            <w:pPr>
+              <w:jc w:val="center"/>
+            </w:pPr>
+            <w:r>
+              <w:rPr>
+                <w:rFonts w:ascii="Calibri" w:hAnsi="Calibri" w:cs="Calibri"/>
+                <w:color w:val="000000"/>
+              </w:rPr>
+              <w:t>Input7</w:t>
+            </w:r>
+          </w:p>
+        </w:tc>
+        <w:tc>
+          <w:tcPr>
+            <w:tcW w:w="1824" w:type="dxa"/>
+          </w:tcPr>
+          <w:p>
+            <w:pPr>
+              <w:jc w:val="center"/>
+              <w:rPr>
+                <w:rFonts w:ascii="Calibri" w:hAnsi="Calibri" w:cs="Calibri"/>
+                <w:color w:val="000000"/>
+              </w:rPr>
+            </w:pPr>
+            <w:r>
+              <w:rPr>
+                <w:rFonts w:ascii="Calibri" w:hAnsi="Calibri" w:cs="Calibri"/>
+                <w:color w:val="000000"/>
+              </w:rPr>
+              <w:t>Yes</w:t>
+            </w:r>
+          </w:p>
+        </w:tc>
+      </w:tr>
+      <w:tr>
+        <w:tc>
+          <w:tcPr>
+            <w:tcW w:w="1824" w:type="dxa"/>
+            <w:vAlign w:val="bottom"/>
+          </w:tcPr>
+          <w:p>
+            <w:pPr>
+              <w:jc w:val="center"/>
+            </w:pPr>
+            <w:r>
+              <w:rPr>
+                <w:rFonts w:ascii="Calibri" w:hAnsi="Calibri" w:cs="Calibri"/>
+                <w:color w:val="000000"/>
+              </w:rPr>
+              <w:t>Input8</w:t>
+            </w:r>
+          </w:p>
+        </w:tc>
+        <w:tc>
+          <w:tcPr>
+            <w:tcW w:w="1824" w:type="dxa"/>
+          </w:tcPr>
+          <w:p>
+            <w:pPr>
+              <w:jc w:val="center"/>
+              <w:rPr>
+                <w:rFonts w:ascii="Calibri" w:hAnsi="Calibri" w:cs="Calibri"/>
+                <w:color w:val="000000"/>
+              </w:rPr>
+            </w:pPr>
+            <w:r>
+              <w:rPr>
+                <w:rFonts w:ascii="Calibri" w:hAnsi="Calibri" w:cs="Calibri"/>
+                <w:color w:val="000000"/>
+              </w:rPr>
+              <w:t>Yes</w:t>
+            </w:r>
+          </w:p>
+        </w:tc>
+      </w:tr>
+      <w:tr>
+        <w:tc>
+          <w:tcPr>
+            <w:tcW w:w="1824" w:type="dxa"/>
+            <w:vAlign w:val="bottom"/>
+          </w:tcPr>
+          <w:p>
+            <w:pPr>
+              <w:jc w:val="center"/>
+            </w:pPr>
+            <w:r>
+              <w:rPr>
+                <w:rFonts w:ascii="Calibri" w:hAnsi="Calibri" w:cs="Calibri"/>
+                <w:color w:val="000000"/>
+              </w:rPr>
+              <w:t>Input9</w:t>
+            </w:r>
+          </w:p>
+        </w:tc>
+        <w:tc>
+          <w:tcPr>
+            <w:tcW w:w="1824" w:type="dxa"/>
+          </w:tcPr>
+          <w:p>
+            <w:pPr>
+              <w:jc w:val="center"/>
+              <w:rPr>
+                <w:rFonts w:ascii="Calibri" w:hAnsi="Calibri" w:cs="Calibri"/>
+                <w:color w:val="000000"/>
+              </w:rPr>
+            </w:pPr>
+            <w:r>
+              <w:rPr>
+                <w:rFonts w:ascii="Calibri" w:hAnsi="Calibri" w:cs="Calibri"/>
+                <w:color w:val="000000"/>
+              </w:rPr>
+              <w:t>Yes</w:t>
+            </w:r>
+          </w:p>
+        </w:tc>
+      </w:tr>
+      <w:tr>
+        <w:tc>
+          <w:tcPr>
+            <w:tcW w:w="1824" w:type="dxa"/>
+            <w:vAlign w:val="bottom"/>
+          </w:tcPr>
+          <w:p>
+            <w:pPr>
+              <w:jc w:val="center"/>
+            </w:pPr>
+            <w:r>
+              <w:rPr>
+                <w:rFonts w:ascii="Calibri" w:hAnsi="Calibri" w:cs="Calibri"/>
+                <w:color w:val="000000"/>
+              </w:rPr>
+              <w:t>Input10</w:t>
+            </w:r>
+          </w:p>
+        </w:tc>
+        <w:tc>
+          <w:tcPr>
+            <w:tcW w:w="1824" w:type="dxa"/>
+          </w:tcPr>
+          <w:p>
+            <w:pPr>
+              <w:jc w:val="center"/>
+              <w:rPr>
+                <w:rFonts w:ascii="Calibri" w:hAnsi="Calibri" w:cs="Calibri"/>
+                <w:color w:val="000000"/>
+              </w:rPr>
+            </w:pPr>
+            <w:r>
+              <w:rPr>
+                <w:rFonts w:ascii="Calibri" w:hAnsi="Calibri" w:cs="Calibri"/>
+                <w:color w:val="000000"/>
+              </w:rPr>
+              <w:t>Yes</w:t>
+            </w:r>
+          </w:p>
+        </w:tc>
+      </w:tr>
+      <w:tr>
+        <w:tc>
+          <w:tcPr>
+            <w:tcW w:w="1824" w:type="dxa"/>
+            <w:vAlign w:val="bottom"/>
+          </w:tcPr>
+          <w:p>
+            <w:pPr>
+              <w:jc w:val="center"/>
+            </w:pPr>
+            <w:r>
+              <w:rPr>
+                <w:rFonts w:ascii="Calibri" w:hAnsi="Calibri" w:cs="Calibri"/>
+                <w:color w:val="000000"/>
+              </w:rPr>
+              <w:t>Input11</w:t>
+            </w:r>
+          </w:p>
+        </w:tc>
+        <w:tc>
+          <w:tcPr>
+            <w:tcW w:w="1824" w:type="dxa"/>
+          </w:tcPr>
+          <w:p>
+            <w:pPr>
+              <w:jc w:val="center"/>
+              <w:rPr>
+                <w:rFonts w:ascii="Calibri" w:hAnsi="Calibri" w:cs="Calibri"/>
+                <w:color w:val="000000"/>
+              </w:rPr>
+            </w:pPr>
+            <w:r>
+              <w:rPr>
+                <w:rFonts w:ascii="Calibri" w:hAnsi="Calibri" w:cs="Calibri"/>
+                <w:color w:val="000000"/>
+              </w:rPr>
+              <w:t>Yes</w:t>
+            </w:r>
+          </w:p>
+        </w:tc>
+      </w:tr>
+      <w:tr>
+        <w:tc>
+          <w:tcPr>
+            <w:tcW w:w="1824" w:type="dxa"/>
+            <w:vAlign w:val="bottom"/>
+          </w:tcPr>
+          <w:p>
+            <w:pPr>
+              <w:jc w:val="center"/>
+            </w:pPr>
+            <w:r>
+              <w:rPr>
+                <w:rFonts w:ascii="Calibri" w:hAnsi="Calibri" w:cs="Calibri"/>
+                <w:color w:val="000000"/>
+              </w:rPr>
+              <w:t>Input12</w:t>
+            </w:r>
+          </w:p>
+        </w:tc>
+        <w:tc>
+          <w:tcPr>
+            <w:tcW w:w="1824" w:type="dxa"/>
+          </w:tcPr>
+          <w:p>
+            <w:pPr>
+              <w:jc w:val="center"/>
+              <w:rPr>
+                <w:rFonts w:ascii="Calibri" w:hAnsi="Calibri" w:cs="Calibri"/>
+                <w:color w:val="000000"/>
+              </w:rPr>
+            </w:pPr>
+            <w:r>
+              <w:rPr>
+                <w:rFonts w:ascii="Calibri" w:hAnsi="Calibri" w:cs="Calibri"/>
+                <w:color w:val="000000"/>
+              </w:rPr>
+              <w:t>Yes</w:t>
+            </w:r>
+          </w:p>
+        </w:tc>
+      </w:tr>
+      <w:tr>
+        <w:tc>
+          <w:tcPr>
+            <w:tcW w:w="1824" w:type="dxa"/>
+            <w:vAlign w:val="bottom"/>
+          </w:tcPr>
+          <w:p>
+            <w:pPr>
+              <w:jc w:val="center"/>
+            </w:pPr>
+            <w:r>
+              <w:rPr>
+                <w:rFonts w:ascii="Calibri" w:hAnsi="Calibri" w:cs="Calibri"/>
+                <w:color w:val="000000"/>
+              </w:rPr>
+              <w:t>Input13</w:t>
+            </w:r>
+          </w:p>
+        </w:tc>
+        <w:tc>
+          <w:tcPr>
+            <w:tcW w:w="1824" w:type="dxa"/>
+          </w:tcPr>
+          <w:p>
+            <w:pPr>
+              <w:jc w:val="center"/>
+              <w:rPr>
+                <w:rFonts w:ascii="Calibri" w:hAnsi="Calibri" w:cs="Calibri"/>
+                <w:color w:val="000000"/>
+              </w:rPr>
+            </w:pPr>
+            <w:r>
+              <w:rPr>
+                <w:rFonts w:ascii="Calibri" w:hAnsi="Calibri" w:cs="Calibri"/>
+                <w:color w:val="000000"/>
+              </w:rPr>
+              <w:t>Yes</w:t>
+            </w:r>
+          </w:p>
+        </w:tc>
+      </w:tr>
+      <w:tr>
+        <w:tc>
+          <w:tcPr>
+            <w:tcW w:w="1824" w:type="dxa"/>
+            <w:vAlign w:val="bottom"/>
+          </w:tcPr>
+          <w:p>
+            <w:pPr>
+              <w:jc w:val="center"/>
+            </w:pPr>
+            <w:r>
+              <w:rPr>
+                <w:rFonts w:ascii="Calibri" w:hAnsi="Calibri" w:cs="Calibri"/>
+                <w:color w:val="000000"/>
+              </w:rPr>
+              <w:t>Input14</w:t>
+            </w:r>
+          </w:p>
+        </w:tc>
+        <w:tc>
+          <w:tcPr>
+            <w:tcW w:w="1824" w:type="dxa"/>
+          </w:tcPr>
+          <w:p>
+            <w:pPr>
+              <w:jc w:val="center"/>
+              <w:rPr>
+                <w:rFonts w:ascii="Calibri" w:hAnsi="Calibri" w:cs="Calibri"/>
+                <w:color w:val="000000"/>
+              </w:rPr>
+            </w:pPr>
+            <w:r>
+              <w:rPr>
+                <w:rFonts w:ascii="Calibri" w:hAnsi="Calibri" w:cs="Calibri"/>
+                <w:color w:val="000000"/>
+              </w:rPr>
+              <w:t>Yes</w:t>
+            </w:r>
+          </w:p>
+        </w:tc>
+      </w:tr>
+      <w:tr>
+        <w:tc>
+          <w:tcPr>
+            <w:tcW w:w="1824" w:type="dxa"/>
+            <w:vAlign w:val="bottom"/>
+          </w:tcPr>
+          <w:p>
+            <w:pPr>
+              <w:jc w:val="center"/>
+            </w:pPr>
+            <w:r>
+              <w:rPr>
+                <w:rFonts w:ascii="Calibri" w:hAnsi="Calibri" w:cs="Calibri"/>
+                <w:color w:val="000000"/>
+              </w:rPr>
+              <w:t>Input15</w:t>
+            </w:r>
+          </w:p>
+        </w:tc>
+        <w:tc>
+          <w:tcPr>
+            <w:tcW w:w="1824" w:type="dxa"/>
+          </w:tcPr>
+          <w:p>
+            <w:pPr>
+              <w:jc w:val="center"/>
+              <w:rPr>
+                <w:rFonts w:ascii="Calibri" w:hAnsi="Calibri" w:cs="Calibri"/>
+                <w:color w:val="000000"/>
+              </w:rPr>
+            </w:pPr>
+            <w:r>
+              <w:rPr>
+                <w:rFonts w:ascii="Calibri" w:hAnsi="Calibri" w:cs="Calibri"/>
+                <w:color w:val="000000"/>
+              </w:rPr>
+              <w:t>Yes</w:t>
+            </w:r>
+          </w:p>
+        </w:tc>
+      </w:tr>
+      <w:tr>
+        <w:tc>
+          <w:tcPr>
+            <w:tcW w:w="1824" w:type="dxa"/>
+            <w:vAlign w:val="bottom"/>
+          </w:tcPr>
+          <w:p>
+            <w:pPr>
+              <w:jc w:val="center"/>
+            </w:pPr>
+            <w:r>
+              <w:rPr>
+                <w:rFonts w:ascii="Calibri" w:hAnsi="Calibri" w:cs="Calibri"/>
+                <w:color w:val="000000"/>
+              </w:rPr>
+              <w:t>Input16</w:t>
+            </w:r>
+          </w:p>
+        </w:tc>
+        <w:tc>
+          <w:tcPr>
+            <w:tcW w:w="1824" w:type="dxa"/>
+          </w:tcPr>
+          <w:p>
+            <w:pPr>
+              <w:jc w:val="center"/>
+              <w:rPr>
+                <w:rFonts w:ascii="Calibri" w:hAnsi="Calibri" w:cs="Calibri"/>
+                <w:color w:val="000000"/>
+              </w:rPr>
+            </w:pPr>
+            <w:r>
+              <w:rPr>
+                <w:rFonts w:ascii="Calibri" w:hAnsi="Calibri" w:cs="Calibri"/>
+                <w:color w:val="000000"/>
+              </w:rPr>
+              <w:t>Yes</w:t>
+            </w:r>
+          </w:p>
+        </w:tc>
+      </w:tr>
+      <w:tr>
+        <w:tc>
+          <w:tcPr>
+            <w:tcW w:w="1824" w:type="dxa"/>
+            <w:vAlign w:val="bottom"/>
+          </w:tcPr>
+          <w:p>
+            <w:pPr>
+              <w:jc w:val="center"/>
+            </w:pPr>
+            <w:r>
+              <w:rPr>
+                <w:rFonts w:ascii="Calibri" w:hAnsi="Calibri" w:cs="Calibri"/>
+                <w:color w:val="000000"/>
+              </w:rPr>
+              <w:t>Input17</w:t>
+            </w:r>
+          </w:p>
+        </w:tc>
+        <w:tc>
+          <w:tcPr>
+            <w:tcW w:w="1824" w:type="dxa"/>
+          </w:tcPr>
+          <w:p>
+            <w:pPr>
+              <w:jc w:val="center"/>
+              <w:rPr>
+                <w:rFonts w:ascii="Calibri" w:hAnsi="Calibri" w:cs="Calibri"/>
+                <w:color w:val="000000"/>
+              </w:rPr>
+            </w:pPr>
+            <w:r>
+              <w:rPr>
+                <w:rFonts w:ascii="Calibri" w:hAnsi="Calibri" w:cs="Calibri"/>
+                <w:color w:val="000000"/>
+              </w:rPr>
+              <w:t>No</w:t>
+            </w:r>
+          </w:p>
+        </w:tc>
+      </w:tr>
+      <w:tr>
+        <w:tc>
+          <w:tcPr>
+            <w:tcW w:w="1824" w:type="dxa"/>
+            <w:vAlign w:val="bottom"/>
+          </w:tcPr>
+          <w:p>
+            <w:pPr>
+              <w:jc w:val="center"/>
+            </w:pPr>
+            <w:r>
+              <w:rPr>
+                <w:rFonts w:ascii="Calibri" w:hAnsi="Calibri" w:cs="Calibri"/>
+                <w:color w:val="000000"/>
+              </w:rPr>
+              <w:t>Input18</w:t>
+            </w:r>
+          </w:p>
+        </w:tc>
+        <w:tc>
+          <w:tcPr>
+            <w:tcW w:w="1824" w:type="dxa"/>
+          </w:tcPr>
+          <w:p>
+            <w:pPr>
+              <w:jc w:val="center"/>
+              <w:rPr>
+                <w:rFonts w:ascii="Calibri" w:hAnsi="Calibri" w:cs="Calibri"/>
+                <w:color w:val="000000"/>
+              </w:rPr>
+            </w:pPr>
+            <w:r>
+              <w:rPr>
+                <w:rFonts w:ascii="Calibri" w:hAnsi="Calibri" w:cs="Calibri"/>
+                <w:color w:val="000000"/>
+              </w:rPr>
+              <w:t>No</w:t>
+            </w:r>
+          </w:p>
+        </w:tc>
+      </w:tr>
+      <w:tr>
+        <w:tc>
+          <w:tcPr>
+            <w:tcW w:w="1824" w:type="dxa"/>
+            <w:vAlign w:val="bottom"/>
+          </w:tcPr>
+          <w:p>
+            <w:pPr>
+              <w:jc w:val="center"/>
+            </w:pPr>
+            <w:r>
+              <w:rPr>
+                <w:rFonts w:ascii="Calibri" w:hAnsi="Calibri" w:cs="Calibri"/>
+                <w:color w:val="000000"/>
+              </w:rPr>
+              <w:t>Input19</w:t>
+            </w:r>
+          </w:p>
+        </w:tc>
+        <w:tc>
+          <w:tcPr>
+            <w:tcW w:w="1824" w:type="dxa"/>
+          </w:tcPr>
+          <w:p>
+            <w:pPr>
+              <w:jc w:val="center"/>
+              <w:rPr>
+                <w:rFonts w:ascii="Calibri" w:hAnsi="Calibri" w:cs="Calibri"/>
+                <w:color w:val="000000"/>
+              </w:rPr>
+            </w:pPr>
+            <w:r>
+              <w:rPr>
+                <w:rFonts w:ascii="Calibri" w:hAnsi="Calibri" w:cs="Calibri"/>
+                <w:color w:val="000000"/>
+              </w:rPr>
+              <w:t>Yes</w:t>
+            </w:r>
+          </w:p>
+        </w:tc>
+      </w:tr>
+      <w:tr>
+        <w:tc>
+          <w:tcPr>
+            <w:tcW w:w="1824" w:type="dxa"/>
+            <w:vAlign w:val="bottom"/>
+          </w:tcPr>
+          <w:p>
+            <w:pPr>
+              <w:jc w:val="center"/>
+            </w:pPr>
+            <w:r>
+              <w:rPr>
+                <w:rFonts w:ascii="Calibri" w:hAnsi="Calibri" w:cs="Calibri"/>
+                <w:color w:val="000000"/>
+              </w:rPr>
+              <w:t>Input20</w:t>
+            </w:r>
+          </w:p>
+        </w:tc>
+        <w:tc>
+          <w:tcPr>
+            <w:tcW w:w="1824" w:type="dxa"/>
+          </w:tcPr>
+          <w:p>
+            <w:pPr>
+              <w:jc w:val="center"/>
+              <w:rPr>
+                <w:rFonts w:ascii="Calibri" w:hAnsi="Calibri" w:cs="Calibri"/>
+                <w:color w:val="000000"/>
+              </w:rPr>
+            </w:pPr>
+            <w:r>
+              <w:rPr>
+                <w:rFonts w:ascii="Calibri" w:hAnsi="Calibri" w:cs="Calibri"/>
+                <w:color w:val="000000"/>
+              </w:rPr>
+              <w:t>Yes</w:t>
+            </w:r>
+          </w:p>
+        </w:tc>
+      </w:tr>
+      <w:tr>
+        <w:tc>
+          <w:tcPr>
+            <w:tcW w:w="1824" w:type="dxa"/>
+            <w:vAlign w:val="bottom"/>
+          </w:tcPr>
+          <w:p>
+            <w:pPr>
+              <w:jc w:val="center"/>
+              <w:rPr>
+                <w:rFonts w:ascii="Calibri" w:hAnsi="Calibri" w:cs="Calibri"/>
+                <w:color w:val="000000"/>
+              </w:rPr>
+            </w:pPr>
+            <w:r>
+              <w:rPr>
+                <w:rFonts w:ascii="Calibri" w:hAnsi="Calibri" w:cs="Calibri"/>
+                <w:color w:val="000000"/>
+              </w:rPr>
+              <w:t>Hit Rate</w:t>
+            </w:r>
+          </w:p>
+        </w:tc>
+        <w:tc>
+          <w:tcPr>
+            <w:tcW w:w="1824" w:type="dxa"/>
+          </w:tcPr>
+          <w:p>
+            <w:pPr>
+              <w:jc w:val="center"/>
+              <w:rPr>
+                <w:rFonts w:ascii="Calibri" w:hAnsi="Calibri" w:cs="Calibri"/>
+                <w:color w:val="000000"/>
+              </w:rPr>
+            </w:pPr>
+            <w:r>
+              <w:rPr>
+                <w:rFonts w:ascii="Calibri" w:hAnsi="Calibri" w:cs="Calibri"/>
+                <w:color w:val="000000"/>
+              </w:rPr>
+              <w:t>Yes</w:t>
+            </w:r>
+          </w:p>
+        </w:tc>
+      </w:tr>
+    </w:tbl>
+    <w:p/>
+    <w:p/>
+    <w:p>
+      <w:pPr>
         <w:rPr>
           <w:sz w:val="24"/>
           <w:szCs w:val="24"/>
@@ -52,6 +3985,29 @@
           <w:szCs w:val="24"/>
         </w:rPr>
         <w:t xml:space="preserve"> In all images, an April Tag can be found (no false negatives)</w:t>
+      </w:r>
+      <w:r>
+        <w:rPr>
+          <w:sz w:val="24"/>
+          <w:szCs w:val="24"/>
+        </w:rPr>
+        <w:t xml:space="preserve">. Update: This table is old and uses </w:t>
+      </w:r>
+      <w:proofErr w:type="spellStart"/>
+      <w:r>
+        <w:rPr>
+          <w:sz w:val="24"/>
+          <w:szCs w:val="24"/>
+        </w:rPr>
+        <w:t>out-dated</w:t>
+      </w:r>
+      <w:proofErr w:type="spellEnd"/>
+      <w:r>
+        <w:rPr>
+          <w:sz w:val="24"/>
+          <w:szCs w:val="24"/>
+        </w:rPr>
+        <w:t xml:space="preserve"> code.</w:t>
       </w:r>
     </w:p>
     <w:tbl>
@@ -1011,16 +4967,9 @@
     </w:p>
     <w:p>
       <w:pPr>
-        <w:rPr>
-          <w:sz w:val="24"/>
-          <w:szCs w:val="24"/>
-        </w:rPr>
-      </w:pPr>
-      <w:r>
-        <w:rPr>
-          <w:sz w:val="24"/>
-          <w:szCs w:val="24"/>
-        </w:rPr>
+        <w:pStyle w:val="Heading1"/>
+      </w:pPr>
+      <w:r>
         <w:t>Timing:</w:t>
       </w:r>
     </w:p>
@@ -1036,7 +4985,21 @@
           <w:sz w:val="24"/>
           <w:szCs w:val="24"/>
         </w:rPr>
-        <w:t xml:space="preserve">Below is a table with each algorithm’s timing reports with 100 runs. Instead of using the baseline </w:t>
+        <w:t xml:space="preserve">Below is a table with each algorithm’s timing reports with </w:t>
+      </w:r>
+      <w:r>
+        <w:rPr>
+          <w:sz w:val="24"/>
+          <w:szCs w:val="24"/>
+        </w:rPr>
+        <w:t xml:space="preserve">means of </w:t>
+      </w:r>
+      <w:r>
+        <w:rPr>
+          <w:sz w:val="24"/>
+          <w:szCs w:val="24"/>
+        </w:rPr>
+        <w:t xml:space="preserve">100 runs. Instead of using the baseline </w:t>
       </w:r>
       <w:proofErr w:type="spellStart"/>
       <w:r>
@@ -6857,6 +10820,345 @@
     </w:lvl>
   </w:abstractNum>
   <w:abstractNum w:abstractNumId="1" w15:restartNumberingAfterBreak="0">
+    <w:nsid w:val="373C2985"/>
+    <w:multiLevelType w:val="hybridMultilevel"/>
+    <w:tmpl w:val="226A8D54"/>
+    <w:lvl w:ilvl="0" w:tplc="04090001">
+      <w:start w:val="1"/>
+      <w:numFmt w:val="bullet"/>
+      <w:lvlText w:val=""/>
+      <w:lvlJc w:val="left"/>
+      <w:pPr>
+        <w:ind w:left="720" w:hanging="360"/>
+      </w:pPr>
+      <w:rPr>
+        <w:rFonts w:ascii="Symbol" w:hAnsi="Symbol" w:hint="default"/>
+      </w:rPr>
+    </w:lvl>
+    <w:lvl w:ilvl="1" w:tplc="04090003" w:tentative="1">
+      <w:start w:val="1"/>
+      <w:numFmt w:val="bullet"/>
+      <w:lvlText w:val="o"/>
+      <w:lvlJc w:val="left"/>
+      <w:pPr>
+        <w:ind w:left="1440" w:hanging="360"/>
+      </w:pPr>
+      <w:rPr>
+        <w:rFonts w:ascii="Courier New" w:hAnsi="Courier New" w:cs="Courier New" w:hint="default"/>
+      </w:rPr>
+    </w:lvl>
+    <w:lvl w:ilvl="2" w:tplc="04090005" w:tentative="1">
+      <w:start w:val="1"/>
+      <w:numFmt w:val="bullet"/>
+      <w:lvlText w:val=""/>
+      <w:lvlJc w:val="left"/>
+      <w:pPr>
+        <w:ind w:left="2160" w:hanging="360"/>
+      </w:pPr>
+      <w:rPr>
+        <w:rFonts w:ascii="Wingdings" w:hAnsi="Wingdings" w:hint="default"/>
+      </w:rPr>
+    </w:lvl>
+    <w:lvl w:ilvl="3" w:tplc="04090001" w:tentative="1">
+      <w:start w:val="1"/>
+      <w:numFmt w:val="bullet"/>
+      <w:lvlText w:val=""/>
+      <w:lvlJc w:val="left"/>
+      <w:pPr>
+        <w:ind w:left="2880" w:hanging="360"/>
+      </w:pPr>
+      <w:rPr>
+        <w:rFonts w:ascii="Symbol" w:hAnsi="Symbol" w:hint="default"/>
+      </w:rPr>
+    </w:lvl>
+    <w:lvl w:ilvl="4" w:tplc="04090003" w:tentative="1">
+      <w:start w:val="1"/>
+      <w:numFmt w:val="bullet"/>
+      <w:lvlText w:val="o"/>
+      <w:lvlJc w:val="left"/>
+      <w:pPr>
+        <w:ind w:left="3600" w:hanging="360"/>
+      </w:pPr>
+      <w:rPr>
+        <w:rFonts w:ascii="Courier New" w:hAnsi="Courier New" w:cs="Courier New" w:hint="default"/>
+      </w:rPr>
+    </w:lvl>
+    <w:lvl w:ilvl="5" w:tplc="04090005" w:tentative="1">
+      <w:start w:val="1"/>
+      <w:numFmt w:val="bullet"/>
+      <w:lvlText w:val=""/>
+      <w:lvlJc w:val="left"/>
+      <w:pPr>
+        <w:ind w:left="4320" w:hanging="360"/>
+      </w:pPr>
+      <w:rPr>
+        <w:rFonts w:ascii="Wingdings" w:hAnsi="Wingdings" w:hint="default"/>
+      </w:rPr>
+    </w:lvl>
+    <w:lvl w:ilvl="6" w:tplc="04090001" w:tentative="1">
+      <w:start w:val="1"/>
+      <w:numFmt w:val="bullet"/>
+      <w:lvlText w:val=""/>
+      <w:lvlJc w:val="left"/>
+      <w:pPr>
+        <w:ind w:left="5040" w:hanging="360"/>
+      </w:pPr>
+      <w:rPr>
+        <w:rFonts w:ascii="Symbol" w:hAnsi="Symbol" w:hint="default"/>
+      </w:rPr>
+    </w:lvl>
+    <w:lvl w:ilvl="7" w:tplc="04090003" w:tentative="1">
+      <w:start w:val="1"/>
+      <w:numFmt w:val="bullet"/>
+      <w:lvlText w:val="o"/>
+      <w:lvlJc w:val="left"/>
+      <w:pPr>
+        <w:ind w:left="5760" w:hanging="360"/>
+      </w:pPr>
+      <w:rPr>
+        <w:rFonts w:ascii="Courier New" w:hAnsi="Courier New" w:cs="Courier New" w:hint="default"/>
+      </w:rPr>
+    </w:lvl>
+    <w:lvl w:ilvl="8" w:tplc="04090005" w:tentative="1">
+      <w:start w:val="1"/>
+      <w:numFmt w:val="bullet"/>
+      <w:lvlText w:val=""/>
+      <w:lvlJc w:val="left"/>
+      <w:pPr>
+        <w:ind w:left="6480" w:hanging="360"/>
+      </w:pPr>
+      <w:rPr>
+        <w:rFonts w:ascii="Wingdings" w:hAnsi="Wingdings" w:hint="default"/>
+      </w:rPr>
+    </w:lvl>
+  </w:abstractNum>
+  <w:abstractNum w:abstractNumId="2" w15:restartNumberingAfterBreak="0">
+    <w:nsid w:val="688C1963"/>
+    <w:multiLevelType w:val="hybridMultilevel"/>
+    <w:tmpl w:val="1B840758"/>
+    <w:lvl w:ilvl="0" w:tplc="04090001">
+      <w:start w:val="1"/>
+      <w:numFmt w:val="bullet"/>
+      <w:lvlText w:val=""/>
+      <w:lvlJc w:val="left"/>
+      <w:pPr>
+        <w:ind w:left="720" w:hanging="360"/>
+      </w:pPr>
+      <w:rPr>
+        <w:rFonts w:ascii="Symbol" w:hAnsi="Symbol" w:hint="default"/>
+      </w:rPr>
+    </w:lvl>
+    <w:lvl w:ilvl="1" w:tplc="04090003" w:tentative="1">
+      <w:start w:val="1"/>
+      <w:numFmt w:val="bullet"/>
+      <w:lvlText w:val="o"/>
+      <w:lvlJc w:val="left"/>
+      <w:pPr>
+        <w:ind w:left="1440" w:hanging="360"/>
+      </w:pPr>
+      <w:rPr>
+        <w:rFonts w:ascii="Courier New" w:hAnsi="Courier New" w:cs="Courier New" w:hint="default"/>
+      </w:rPr>
+    </w:lvl>
+    <w:lvl w:ilvl="2" w:tplc="04090005" w:tentative="1">
+      <w:start w:val="1"/>
+      <w:numFmt w:val="bullet"/>
+      <w:lvlText w:val=""/>
+      <w:lvlJc w:val="left"/>
+      <w:pPr>
+        <w:ind w:left="2160" w:hanging="360"/>
+      </w:pPr>
+      <w:rPr>
+        <w:rFonts w:ascii="Wingdings" w:hAnsi="Wingdings" w:hint="default"/>
+      </w:rPr>
+    </w:lvl>
+    <w:lvl w:ilvl="3" w:tplc="04090001" w:tentative="1">
+      <w:start w:val="1"/>
+      <w:numFmt w:val="bullet"/>
+      <w:lvlText w:val=""/>
+      <w:lvlJc w:val="left"/>
+      <w:pPr>
+        <w:ind w:left="2880" w:hanging="360"/>
+      </w:pPr>
+      <w:rPr>
+        <w:rFonts w:ascii="Symbol" w:hAnsi="Symbol" w:hint="default"/>
+      </w:rPr>
+    </w:lvl>
+    <w:lvl w:ilvl="4" w:tplc="04090003" w:tentative="1">
+      <w:start w:val="1"/>
+      <w:numFmt w:val="bullet"/>
+      <w:lvlText w:val="o"/>
+      <w:lvlJc w:val="left"/>
+      <w:pPr>
+        <w:ind w:left="3600" w:hanging="360"/>
+      </w:pPr>
+      <w:rPr>
+        <w:rFonts w:ascii="Courier New" w:hAnsi="Courier New" w:cs="Courier New" w:hint="default"/>
+      </w:rPr>
+    </w:lvl>
+    <w:lvl w:ilvl="5" w:tplc="04090005" w:tentative="1">
+      <w:start w:val="1"/>
+      <w:numFmt w:val="bullet"/>
+      <w:lvlText w:val=""/>
+      <w:lvlJc w:val="left"/>
+      <w:pPr>
+        <w:ind w:left="4320" w:hanging="360"/>
+      </w:pPr>
+      <w:rPr>
+        <w:rFonts w:ascii="Wingdings" w:hAnsi="Wingdings" w:hint="default"/>
+      </w:rPr>
+    </w:lvl>
+    <w:lvl w:ilvl="6" w:tplc="04090001" w:tentative="1">
+      <w:start w:val="1"/>
+      <w:numFmt w:val="bullet"/>
+      <w:lvlText w:val=""/>
+      <w:lvlJc w:val="left"/>
+      <w:pPr>
+        <w:ind w:left="5040" w:hanging="360"/>
+      </w:pPr>
+      <w:rPr>
+        <w:rFonts w:ascii="Symbol" w:hAnsi="Symbol" w:hint="default"/>
+      </w:rPr>
+    </w:lvl>
+    <w:lvl w:ilvl="7" w:tplc="04090003" w:tentative="1">
+      <w:start w:val="1"/>
+      <w:numFmt w:val="bullet"/>
+      <w:lvlText w:val="o"/>
+      <w:lvlJc w:val="left"/>
+      <w:pPr>
+        <w:ind w:left="5760" w:hanging="360"/>
+      </w:pPr>
+      <w:rPr>
+        <w:rFonts w:ascii="Courier New" w:hAnsi="Courier New" w:cs="Courier New" w:hint="default"/>
+      </w:rPr>
+    </w:lvl>
+    <w:lvl w:ilvl="8" w:tplc="04090005" w:tentative="1">
+      <w:start w:val="1"/>
+      <w:numFmt w:val="bullet"/>
+      <w:lvlText w:val=""/>
+      <w:lvlJc w:val="left"/>
+      <w:pPr>
+        <w:ind w:left="6480" w:hanging="360"/>
+      </w:pPr>
+      <w:rPr>
+        <w:rFonts w:ascii="Wingdings" w:hAnsi="Wingdings" w:hint="default"/>
+      </w:rPr>
+    </w:lvl>
+  </w:abstractNum>
+  <w:abstractNum w:abstractNumId="3" w15:restartNumberingAfterBreak="0">
+    <w:nsid w:val="75272CFA"/>
+    <w:multiLevelType w:val="hybridMultilevel"/>
+    <w:tmpl w:val="5EA68126"/>
+    <w:lvl w:ilvl="0" w:tplc="04090001">
+      <w:start w:val="1"/>
+      <w:numFmt w:val="bullet"/>
+      <w:lvlText w:val=""/>
+      <w:lvlJc w:val="left"/>
+      <w:pPr>
+        <w:ind w:left="720" w:hanging="360"/>
+      </w:pPr>
+      <w:rPr>
+        <w:rFonts w:ascii="Symbol" w:hAnsi="Symbol" w:hint="default"/>
+      </w:rPr>
+    </w:lvl>
+    <w:lvl w:ilvl="1" w:tplc="04090003" w:tentative="1">
+      <w:start w:val="1"/>
+      <w:numFmt w:val="bullet"/>
+      <w:lvlText w:val="o"/>
+      <w:lvlJc w:val="left"/>
+      <w:pPr>
+        <w:ind w:left="1440" w:hanging="360"/>
+      </w:pPr>
+      <w:rPr>
+        <w:rFonts w:ascii="Courier New" w:hAnsi="Courier New" w:cs="Courier New" w:hint="default"/>
+      </w:rPr>
+    </w:lvl>
+    <w:lvl w:ilvl="2" w:tplc="04090005" w:tentative="1">
+      <w:start w:val="1"/>
+      <w:numFmt w:val="bullet"/>
+      <w:lvlText w:val=""/>
+      <w:lvlJc w:val="left"/>
+      <w:pPr>
+        <w:ind w:left="2160" w:hanging="360"/>
+      </w:pPr>
+      <w:rPr>
+        <w:rFonts w:ascii="Wingdings" w:hAnsi="Wingdings" w:hint="default"/>
+      </w:rPr>
+    </w:lvl>
+    <w:lvl w:ilvl="3" w:tplc="04090001" w:tentative="1">
+      <w:start w:val="1"/>
+      <w:numFmt w:val="bullet"/>
+      <w:lvlText w:val=""/>
+      <w:lvlJc w:val="left"/>
+      <w:pPr>
+        <w:ind w:left="2880" w:hanging="360"/>
+      </w:pPr>
+      <w:rPr>
+        <w:rFonts w:ascii="Symbol" w:hAnsi="Symbol" w:hint="default"/>
+      </w:rPr>
+    </w:lvl>
+    <w:lvl w:ilvl="4" w:tplc="04090003" w:tentative="1">
+      <w:start w:val="1"/>
+      <w:numFmt w:val="bullet"/>
+      <w:lvlText w:val="o"/>
+      <w:lvlJc w:val="left"/>
+      <w:pPr>
+        <w:ind w:left="3600" w:hanging="360"/>
+      </w:pPr>
+      <w:rPr>
+        <w:rFonts w:ascii="Courier New" w:hAnsi="Courier New" w:cs="Courier New" w:hint="default"/>
+      </w:rPr>
+    </w:lvl>
+    <w:lvl w:ilvl="5" w:tplc="04090005" w:tentative="1">
+      <w:start w:val="1"/>
+      <w:numFmt w:val="bullet"/>
+      <w:lvlText w:val=""/>
+      <w:lvlJc w:val="left"/>
+      <w:pPr>
+        <w:ind w:left="4320" w:hanging="360"/>
+      </w:pPr>
+      <w:rPr>
+        <w:rFonts w:ascii="Wingdings" w:hAnsi="Wingdings" w:hint="default"/>
+      </w:rPr>
+    </w:lvl>
+    <w:lvl w:ilvl="6" w:tplc="04090001" w:tentative="1">
+      <w:start w:val="1"/>
+      <w:numFmt w:val="bullet"/>
+      <w:lvlText w:val=""/>
+      <w:lvlJc w:val="left"/>
+      <w:pPr>
+        <w:ind w:left="5040" w:hanging="360"/>
+      </w:pPr>
+      <w:rPr>
+        <w:rFonts w:ascii="Symbol" w:hAnsi="Symbol" w:hint="default"/>
+      </w:rPr>
+    </w:lvl>
+    <w:lvl w:ilvl="7" w:tplc="04090003" w:tentative="1">
+      <w:start w:val="1"/>
+      <w:numFmt w:val="bullet"/>
+      <w:lvlText w:val="o"/>
+      <w:lvlJc w:val="left"/>
+      <w:pPr>
+        <w:ind w:left="5760" w:hanging="360"/>
+      </w:pPr>
+      <w:rPr>
+        <w:rFonts w:ascii="Courier New" w:hAnsi="Courier New" w:cs="Courier New" w:hint="default"/>
+      </w:rPr>
+    </w:lvl>
+    <w:lvl w:ilvl="8" w:tplc="04090005" w:tentative="1">
+      <w:start w:val="1"/>
+      <w:numFmt w:val="bullet"/>
+      <w:lvlText w:val=""/>
+      <w:lvlJc w:val="left"/>
+      <w:pPr>
+        <w:ind w:left="6480" w:hanging="360"/>
+      </w:pPr>
+      <w:rPr>
+        <w:rFonts w:ascii="Wingdings" w:hAnsi="Wingdings" w:hint="default"/>
+      </w:rPr>
+    </w:lvl>
+  </w:abstractNum>
+  <w:abstractNum w:abstractNumId="4" w15:restartNumberingAfterBreak="0">
     <w:nsid w:val="7A91516D"/>
     <w:multiLevelType w:val="hybridMultilevel"/>
     <w:tmpl w:val="48A68160"/>
@@ -6970,10 +11272,19 @@
     </w:lvl>
   </w:abstractNum>
   <w:num w:numId="1">
-    <w:abstractNumId w:val="1"/>
+    <w:abstractNumId w:val="4"/>
   </w:num>
   <w:num w:numId="2">
     <w:abstractNumId w:val="0"/>
+  </w:num>
+  <w:num w:numId="3">
+    <w:abstractNumId w:val="2"/>
+  </w:num>
+  <w:num w:numId="4">
+    <w:abstractNumId w:val="1"/>
+  </w:num>
+  <w:num w:numId="5">
+    <w:abstractNumId w:val="3"/>
   </w:num>
 </w:numbering>
 </file>
@@ -7377,6 +11688,49 @@
     <w:name w:val="Normal"/>
     <w:qFormat/>
   </w:style>
+  <w:style w:type="paragraph" w:styleId="Heading1">
+    <w:name w:val="heading 1"/>
+    <w:basedOn w:val="Normal"/>
+    <w:next w:val="Normal"/>
+    <w:link w:val="Heading1Char"/>
+    <w:uiPriority w:val="9"/>
+    <w:qFormat/>
+    <w:rsid w:val="0049590C"/>
+    <w:pPr>
+      <w:keepNext/>
+      <w:keepLines/>
+      <w:spacing w:before="240" w:after="0"/>
+      <w:outlineLvl w:val="0"/>
+    </w:pPr>
+    <w:rPr>
+      <w:rFonts w:asciiTheme="majorHAnsi" w:eastAsiaTheme="majorEastAsia" w:hAnsiTheme="majorHAnsi" w:cstheme="majorBidi"/>
+      <w:color w:val="2F5496" w:themeColor="accent1" w:themeShade="BF"/>
+      <w:sz w:val="32"/>
+      <w:szCs w:val="32"/>
+    </w:rPr>
+  </w:style>
+  <w:style w:type="paragraph" w:styleId="Heading2">
+    <w:name w:val="heading 2"/>
+    <w:basedOn w:val="Normal"/>
+    <w:next w:val="Normal"/>
+    <w:link w:val="Heading2Char"/>
+    <w:uiPriority w:val="9"/>
+    <w:unhideWhenUsed/>
+    <w:qFormat/>
+    <w:rsid w:val="0049590C"/>
+    <w:pPr>
+      <w:keepNext/>
+      <w:keepLines/>
+      <w:spacing w:before="40" w:after="0"/>
+      <w:outlineLvl w:val="1"/>
+    </w:pPr>
+    <w:rPr>
+      <w:rFonts w:asciiTheme="majorHAnsi" w:eastAsiaTheme="majorEastAsia" w:hAnsiTheme="majorHAnsi" w:cstheme="majorBidi"/>
+      <w:color w:val="2F5496" w:themeColor="accent1" w:themeShade="BF"/>
+      <w:sz w:val="26"/>
+      <w:szCs w:val="26"/>
+    </w:rPr>
+  </w:style>
   <w:style w:type="character" w:default="1" w:styleId="DefaultParagraphFont">
     <w:name w:val="Default Paragraph Font"/>
     <w:uiPriority w:val="1"/>
@@ -7477,6 +11831,32 @@
         <w:insideV w:val="single" w:sz="4" w:space="0" w:color="auto"/>
       </w:tblBorders>
     </w:tblPr>
+  </w:style>
+  <w:style w:type="character" w:customStyle="1" w:styleId="Heading2Char">
+    <w:name w:val="Heading 2 Char"/>
+    <w:basedOn w:val="DefaultParagraphFont"/>
+    <w:link w:val="Heading2"/>
+    <w:uiPriority w:val="9"/>
+    <w:rsid w:val="0049590C"/>
+    <w:rPr>
+      <w:rFonts w:asciiTheme="majorHAnsi" w:eastAsiaTheme="majorEastAsia" w:hAnsiTheme="majorHAnsi" w:cstheme="majorBidi"/>
+      <w:color w:val="2F5496" w:themeColor="accent1" w:themeShade="BF"/>
+      <w:sz w:val="26"/>
+      <w:szCs w:val="26"/>
+    </w:rPr>
+  </w:style>
+  <w:style w:type="character" w:customStyle="1" w:styleId="Heading1Char">
+    <w:name w:val="Heading 1 Char"/>
+    <w:basedOn w:val="DefaultParagraphFont"/>
+    <w:link w:val="Heading1"/>
+    <w:uiPriority w:val="9"/>
+    <w:rsid w:val="0049590C"/>
+    <w:rPr>
+      <w:rFonts w:asciiTheme="majorHAnsi" w:eastAsiaTheme="majorEastAsia" w:hAnsiTheme="majorHAnsi" w:cstheme="majorBidi"/>
+      <w:color w:val="2F5496" w:themeColor="accent1" w:themeShade="BF"/>
+      <w:sz w:val="32"/>
+      <w:szCs w:val="32"/>
+    </w:rPr>
   </w:style>
 </w:styles>
 </file>

</xml_diff>

<commit_message>
Kirch Implemetation outputs binarized filters
Updated accuracy testing with these outputted images.

Signed-off-by: Ethan Tola <ethanltola@gmail.com>
</commit_message>
<xml_diff>
--- a/docs/CCA_Timing_and_Accuracy.docx
+++ b/docs/CCA_Timing_and_Accuracy.docx
@@ -4967,9 +4967,1636 @@
     </w:p>
     <w:p>
       <w:pPr>
+        <w:pStyle w:val="Heading2"/>
+      </w:pPr>
+      <w:r>
+        <w:t xml:space="preserve">Simulink + </w:t>
+      </w:r>
+      <w:proofErr w:type="spellStart"/>
+      <w:r>
+        <w:t>Matlab</w:t>
+      </w:r>
+      <w:proofErr w:type="spellEnd"/>
+    </w:p>
+    <w:tbl>
+      <w:tblPr>
+        <w:tblStyle w:val="TableGrid"/>
+        <w:tblW w:w="0" w:type="auto"/>
+        <w:tblLook w:val="04A0" w:firstRow="1" w:lastRow="0" w:firstColumn="1" w:lastColumn="0" w:noHBand="0" w:noVBand="1"/>
+      </w:tblPr>
+      <w:tblGrid>
+        <w:gridCol w:w="1584"/>
+        <w:gridCol w:w="1071"/>
+        <w:gridCol w:w="1104"/>
+        <w:gridCol w:w="984"/>
+        <w:gridCol w:w="1017"/>
+      </w:tblGrid>
+      <w:tr>
+        <w:tc>
+          <w:tcPr>
+            <w:tcW w:w="0" w:type="auto"/>
+            <w:vMerge w:val="restart"/>
+            <w:shd w:val="clear" w:color="auto" w:fill="BFBFBF" w:themeFill="background1" w:themeFillShade="BF"/>
+          </w:tcPr>
+          <w:p>
+            <w:pPr>
+              <w:jc w:val="center"/>
+            </w:pPr>
+            <w:r>
+              <w:t>Images (.</w:t>
+            </w:r>
+            <w:proofErr w:type="spellStart"/>
+            <w:r>
+              <w:t>bmps</w:t>
+            </w:r>
+            <w:proofErr w:type="spellEnd"/>
+            <w:r>
+              <w:t>)</w:t>
+            </w:r>
+          </w:p>
+        </w:tc>
+        <w:tc>
+          <w:tcPr>
+            <w:tcW w:w="0" w:type="auto"/>
+            <w:shd w:val="clear" w:color="auto" w:fill="BFBFBF" w:themeFill="background1" w:themeFillShade="BF"/>
+          </w:tcPr>
+          <w:p>
+            <w:pPr>
+              <w:jc w:val="center"/>
+            </w:pPr>
+          </w:p>
+        </w:tc>
+        <w:tc>
+          <w:tcPr>
+            <w:tcW w:w="0" w:type="auto"/>
+            <w:gridSpan w:val="2"/>
+            <w:shd w:val="clear" w:color="auto" w:fill="BFBFBF" w:themeFill="background1" w:themeFillShade="BF"/>
+          </w:tcPr>
+          <w:p>
+            <w:pPr>
+              <w:jc w:val="center"/>
+            </w:pPr>
+            <w:r>
+              <w:t>Algorithms</w:t>
+            </w:r>
+          </w:p>
+        </w:tc>
+        <w:tc>
+          <w:tcPr>
+            <w:tcW w:w="0" w:type="auto"/>
+            <w:shd w:val="clear" w:color="auto" w:fill="BFBFBF" w:themeFill="background1" w:themeFillShade="BF"/>
+          </w:tcPr>
+          <w:p>
+            <w:pPr>
+              <w:jc w:val="center"/>
+            </w:pPr>
+          </w:p>
+        </w:tc>
+      </w:tr>
+      <w:tr>
+        <w:tc>
+          <w:tcPr>
+            <w:tcW w:w="0" w:type="auto"/>
+            <w:vMerge/>
+            <w:shd w:val="clear" w:color="auto" w:fill="BFBFBF" w:themeFill="background1" w:themeFillShade="BF"/>
+          </w:tcPr>
+          <w:p>
+            <w:pPr>
+              <w:jc w:val="center"/>
+            </w:pPr>
+          </w:p>
+        </w:tc>
+        <w:tc>
+          <w:tcPr>
+            <w:tcW w:w="0" w:type="auto"/>
+            <w:shd w:val="clear" w:color="auto" w:fill="BFBFBF" w:themeFill="background1" w:themeFillShade="BF"/>
+          </w:tcPr>
+          <w:p>
+            <w:pPr>
+              <w:jc w:val="center"/>
+            </w:pPr>
+            <w:r>
+              <w:t>M/L + Off</w:t>
+            </w:r>
+          </w:p>
+        </w:tc>
+        <w:tc>
+          <w:tcPr>
+            <w:tcW w:w="0" w:type="auto"/>
+            <w:shd w:val="clear" w:color="auto" w:fill="BFBFBF" w:themeFill="background1" w:themeFillShade="BF"/>
+          </w:tcPr>
+          <w:p>
+            <w:pPr>
+              <w:jc w:val="center"/>
+            </w:pPr>
+            <w:r>
+              <w:t>M/L + Acc</w:t>
+            </w:r>
+          </w:p>
+        </w:tc>
+        <w:tc>
+          <w:tcPr>
+            <w:tcW w:w="0" w:type="auto"/>
+            <w:shd w:val="clear" w:color="auto" w:fill="BFBFBF" w:themeFill="background1" w:themeFillShade="BF"/>
+          </w:tcPr>
+          <w:p>
+            <w:pPr>
+              <w:jc w:val="center"/>
+            </w:pPr>
+            <w:r>
+              <w:t>F/L + Off</w:t>
+            </w:r>
+          </w:p>
+        </w:tc>
+        <w:tc>
+          <w:tcPr>
+            <w:tcW w:w="0" w:type="auto"/>
+            <w:shd w:val="clear" w:color="auto" w:fill="BFBFBF" w:themeFill="background1" w:themeFillShade="BF"/>
+          </w:tcPr>
+          <w:p>
+            <w:pPr>
+              <w:jc w:val="center"/>
+            </w:pPr>
+            <w:r>
+              <w:t>F/L + Acc</w:t>
+            </w:r>
+          </w:p>
+        </w:tc>
+      </w:tr>
+      <w:tr>
+        <w:tc>
+          <w:tcPr>
+            <w:tcW w:w="0" w:type="auto"/>
+            <w:vAlign w:val="bottom"/>
+          </w:tcPr>
+          <w:p>
+            <w:pPr>
+              <w:jc w:val="center"/>
+            </w:pPr>
+            <w:r>
+              <w:rPr>
+                <w:rFonts w:ascii="Calibri" w:hAnsi="Calibri" w:cs="Calibri"/>
+                <w:color w:val="000000"/>
+              </w:rPr>
+              <w:t>Input1</w:t>
+            </w:r>
+          </w:p>
+        </w:tc>
+        <w:tc>
+          <w:tcPr>
+            <w:tcW w:w="0" w:type="auto"/>
+          </w:tcPr>
+          <w:p>
+            <w:pPr>
+              <w:jc w:val="center"/>
+            </w:pPr>
+            <w:r>
+              <w:t>Yes</w:t>
+            </w:r>
+          </w:p>
+        </w:tc>
+        <w:tc>
+          <w:tcPr>
+            <w:tcW w:w="0" w:type="auto"/>
+          </w:tcPr>
+          <w:p>
+            <w:pPr>
+              <w:jc w:val="center"/>
+            </w:pPr>
+            <w:r>
+              <w:t>Yes</w:t>
+            </w:r>
+          </w:p>
+        </w:tc>
+        <w:tc>
+          <w:tcPr>
+            <w:tcW w:w="0" w:type="auto"/>
+          </w:tcPr>
+          <w:p>
+            <w:pPr>
+              <w:jc w:val="center"/>
+            </w:pPr>
+            <w:r>
+              <w:t>Yes</w:t>
+            </w:r>
+          </w:p>
+        </w:tc>
+        <w:tc>
+          <w:tcPr>
+            <w:tcW w:w="0" w:type="auto"/>
+          </w:tcPr>
+          <w:p>
+            <w:pPr>
+              <w:jc w:val="center"/>
+            </w:pPr>
+            <w:r>
+              <w:t>Yes</w:t>
+            </w:r>
+          </w:p>
+        </w:tc>
+      </w:tr>
+      <w:tr>
+        <w:tc>
+          <w:tcPr>
+            <w:tcW w:w="0" w:type="auto"/>
+            <w:vAlign w:val="bottom"/>
+          </w:tcPr>
+          <w:p>
+            <w:pPr>
+              <w:jc w:val="center"/>
+            </w:pPr>
+            <w:r>
+              <w:rPr>
+                <w:rFonts w:ascii="Calibri" w:hAnsi="Calibri" w:cs="Calibri"/>
+                <w:color w:val="000000"/>
+              </w:rPr>
+              <w:t>Input2</w:t>
+            </w:r>
+          </w:p>
+        </w:tc>
+        <w:tc>
+          <w:tcPr>
+            <w:tcW w:w="0" w:type="auto"/>
+          </w:tcPr>
+          <w:p>
+            <w:pPr>
+              <w:jc w:val="center"/>
+            </w:pPr>
+            <w:r>
+              <w:t>Yes</w:t>
+            </w:r>
+          </w:p>
+        </w:tc>
+        <w:tc>
+          <w:tcPr>
+            <w:tcW w:w="0" w:type="auto"/>
+          </w:tcPr>
+          <w:p>
+            <w:pPr>
+              <w:jc w:val="center"/>
+            </w:pPr>
+            <w:r>
+              <w:t>Yes</w:t>
+            </w:r>
+          </w:p>
+        </w:tc>
+        <w:tc>
+          <w:tcPr>
+            <w:tcW w:w="0" w:type="auto"/>
+          </w:tcPr>
+          <w:p>
+            <w:pPr>
+              <w:jc w:val="center"/>
+            </w:pPr>
+            <w:r>
+              <w:t>No</w:t>
+            </w:r>
+          </w:p>
+        </w:tc>
+        <w:tc>
+          <w:tcPr>
+            <w:tcW w:w="0" w:type="auto"/>
+          </w:tcPr>
+          <w:p>
+            <w:pPr>
+              <w:jc w:val="center"/>
+            </w:pPr>
+            <w:r>
+              <w:t>Yes</w:t>
+            </w:r>
+          </w:p>
+        </w:tc>
+      </w:tr>
+      <w:tr>
+        <w:tc>
+          <w:tcPr>
+            <w:tcW w:w="0" w:type="auto"/>
+            <w:vAlign w:val="bottom"/>
+          </w:tcPr>
+          <w:p>
+            <w:pPr>
+              <w:jc w:val="center"/>
+            </w:pPr>
+            <w:r>
+              <w:rPr>
+                <w:rFonts w:ascii="Calibri" w:hAnsi="Calibri" w:cs="Calibri"/>
+                <w:color w:val="000000"/>
+              </w:rPr>
+              <w:t>Input3</w:t>
+            </w:r>
+          </w:p>
+        </w:tc>
+        <w:tc>
+          <w:tcPr>
+            <w:tcW w:w="0" w:type="auto"/>
+          </w:tcPr>
+          <w:p>
+            <w:pPr>
+              <w:jc w:val="center"/>
+            </w:pPr>
+            <w:r>
+              <w:t>Yes</w:t>
+            </w:r>
+          </w:p>
+        </w:tc>
+        <w:tc>
+          <w:tcPr>
+            <w:tcW w:w="0" w:type="auto"/>
+          </w:tcPr>
+          <w:p>
+            <w:pPr>
+              <w:jc w:val="center"/>
+            </w:pPr>
+            <w:r>
+              <w:t>Yes</w:t>
+            </w:r>
+          </w:p>
+        </w:tc>
+        <w:tc>
+          <w:tcPr>
+            <w:tcW w:w="0" w:type="auto"/>
+          </w:tcPr>
+          <w:p>
+            <w:pPr>
+              <w:jc w:val="center"/>
+            </w:pPr>
+            <w:r>
+              <w:t>No</w:t>
+            </w:r>
+          </w:p>
+        </w:tc>
+        <w:tc>
+          <w:tcPr>
+            <w:tcW w:w="0" w:type="auto"/>
+          </w:tcPr>
+          <w:p>
+            <w:pPr>
+              <w:jc w:val="center"/>
+            </w:pPr>
+            <w:r>
+              <w:t>Yes</w:t>
+            </w:r>
+          </w:p>
+        </w:tc>
+      </w:tr>
+      <w:tr>
+        <w:tc>
+          <w:tcPr>
+            <w:tcW w:w="0" w:type="auto"/>
+            <w:vAlign w:val="bottom"/>
+          </w:tcPr>
+          <w:p>
+            <w:pPr>
+              <w:jc w:val="center"/>
+            </w:pPr>
+            <w:r>
+              <w:rPr>
+                <w:rFonts w:ascii="Calibri" w:hAnsi="Calibri" w:cs="Calibri"/>
+                <w:color w:val="000000"/>
+              </w:rPr>
+              <w:t>Input4</w:t>
+            </w:r>
+          </w:p>
+        </w:tc>
+        <w:tc>
+          <w:tcPr>
+            <w:tcW w:w="0" w:type="auto"/>
+          </w:tcPr>
+          <w:p>
+            <w:pPr>
+              <w:jc w:val="center"/>
+            </w:pPr>
+            <w:r>
+              <w:t>Yes</w:t>
+            </w:r>
+          </w:p>
+        </w:tc>
+        <w:tc>
+          <w:tcPr>
+            <w:tcW w:w="0" w:type="auto"/>
+          </w:tcPr>
+          <w:p>
+            <w:pPr>
+              <w:jc w:val="center"/>
+            </w:pPr>
+            <w:r>
+              <w:t>Yes</w:t>
+            </w:r>
+          </w:p>
+        </w:tc>
+        <w:tc>
+          <w:tcPr>
+            <w:tcW w:w="0" w:type="auto"/>
+          </w:tcPr>
+          <w:p>
+            <w:pPr>
+              <w:jc w:val="center"/>
+            </w:pPr>
+            <w:r>
+              <w:t>No</w:t>
+            </w:r>
+          </w:p>
+        </w:tc>
+        <w:tc>
+          <w:tcPr>
+            <w:tcW w:w="0" w:type="auto"/>
+          </w:tcPr>
+          <w:p>
+            <w:pPr>
+              <w:jc w:val="center"/>
+            </w:pPr>
+            <w:r>
+              <w:t>No</w:t>
+            </w:r>
+          </w:p>
+        </w:tc>
+      </w:tr>
+      <w:tr>
+        <w:tc>
+          <w:tcPr>
+            <w:tcW w:w="0" w:type="auto"/>
+            <w:vAlign w:val="bottom"/>
+          </w:tcPr>
+          <w:p>
+            <w:pPr>
+              <w:jc w:val="center"/>
+            </w:pPr>
+            <w:r>
+              <w:rPr>
+                <w:rFonts w:ascii="Calibri" w:hAnsi="Calibri" w:cs="Calibri"/>
+                <w:color w:val="000000"/>
+              </w:rPr>
+              <w:t>Input5</w:t>
+            </w:r>
+          </w:p>
+        </w:tc>
+        <w:tc>
+          <w:tcPr>
+            <w:tcW w:w="0" w:type="auto"/>
+          </w:tcPr>
+          <w:p>
+            <w:pPr>
+              <w:jc w:val="center"/>
+            </w:pPr>
+            <w:r>
+              <w:t>Yes</w:t>
+            </w:r>
+          </w:p>
+        </w:tc>
+        <w:tc>
+          <w:tcPr>
+            <w:tcW w:w="0" w:type="auto"/>
+          </w:tcPr>
+          <w:p>
+            <w:pPr>
+              <w:jc w:val="center"/>
+            </w:pPr>
+            <w:r>
+              <w:t>Yes</w:t>
+            </w:r>
+          </w:p>
+        </w:tc>
+        <w:tc>
+          <w:tcPr>
+            <w:tcW w:w="0" w:type="auto"/>
+          </w:tcPr>
+          <w:p>
+            <w:pPr>
+              <w:jc w:val="center"/>
+            </w:pPr>
+            <w:r>
+              <w:t>No</w:t>
+            </w:r>
+          </w:p>
+        </w:tc>
+        <w:tc>
+          <w:tcPr>
+            <w:tcW w:w="0" w:type="auto"/>
+          </w:tcPr>
+          <w:p>
+            <w:pPr>
+              <w:jc w:val="center"/>
+            </w:pPr>
+            <w:r>
+              <w:t>No</w:t>
+            </w:r>
+          </w:p>
+        </w:tc>
+      </w:tr>
+      <w:tr>
+        <w:tc>
+          <w:tcPr>
+            <w:tcW w:w="0" w:type="auto"/>
+            <w:vAlign w:val="bottom"/>
+          </w:tcPr>
+          <w:p>
+            <w:pPr>
+              <w:jc w:val="center"/>
+            </w:pPr>
+            <w:r>
+              <w:rPr>
+                <w:rFonts w:ascii="Calibri" w:hAnsi="Calibri" w:cs="Calibri"/>
+                <w:color w:val="000000"/>
+              </w:rPr>
+              <w:t>Input6</w:t>
+            </w:r>
+          </w:p>
+        </w:tc>
+        <w:tc>
+          <w:tcPr>
+            <w:tcW w:w="0" w:type="auto"/>
+          </w:tcPr>
+          <w:p>
+            <w:pPr>
+              <w:jc w:val="center"/>
+            </w:pPr>
+            <w:r>
+              <w:t>No</w:t>
+            </w:r>
+          </w:p>
+        </w:tc>
+        <w:tc>
+          <w:tcPr>
+            <w:tcW w:w="0" w:type="auto"/>
+          </w:tcPr>
+          <w:p>
+            <w:pPr>
+              <w:jc w:val="center"/>
+            </w:pPr>
+            <w:r>
+              <w:t>No</w:t>
+            </w:r>
+          </w:p>
+        </w:tc>
+        <w:tc>
+          <w:tcPr>
+            <w:tcW w:w="0" w:type="auto"/>
+          </w:tcPr>
+          <w:p>
+            <w:pPr>
+              <w:jc w:val="center"/>
+            </w:pPr>
+            <w:r>
+              <w:t>No</w:t>
+            </w:r>
+          </w:p>
+        </w:tc>
+        <w:tc>
+          <w:tcPr>
+            <w:tcW w:w="0" w:type="auto"/>
+          </w:tcPr>
+          <w:p>
+            <w:pPr>
+              <w:jc w:val="center"/>
+            </w:pPr>
+            <w:r>
+              <w:t>No</w:t>
+            </w:r>
+          </w:p>
+        </w:tc>
+      </w:tr>
+      <w:tr>
+        <w:tc>
+          <w:tcPr>
+            <w:tcW w:w="0" w:type="auto"/>
+            <w:vAlign w:val="bottom"/>
+          </w:tcPr>
+          <w:p>
+            <w:pPr>
+              <w:jc w:val="center"/>
+            </w:pPr>
+            <w:r>
+              <w:rPr>
+                <w:rFonts w:ascii="Calibri" w:hAnsi="Calibri" w:cs="Calibri"/>
+                <w:color w:val="000000"/>
+              </w:rPr>
+              <w:t>Input7</w:t>
+            </w:r>
+          </w:p>
+        </w:tc>
+        <w:tc>
+          <w:tcPr>
+            <w:tcW w:w="0" w:type="auto"/>
+          </w:tcPr>
+          <w:p>
+            <w:pPr>
+              <w:jc w:val="center"/>
+            </w:pPr>
+            <w:r>
+              <w:t>Yes</w:t>
+            </w:r>
+          </w:p>
+        </w:tc>
+        <w:tc>
+          <w:tcPr>
+            <w:tcW w:w="0" w:type="auto"/>
+          </w:tcPr>
+          <w:p>
+            <w:pPr>
+              <w:jc w:val="center"/>
+            </w:pPr>
+            <w:r>
+              <w:t>Yes</w:t>
+            </w:r>
+          </w:p>
+        </w:tc>
+        <w:tc>
+          <w:tcPr>
+            <w:tcW w:w="0" w:type="auto"/>
+          </w:tcPr>
+          <w:p>
+            <w:pPr>
+              <w:jc w:val="center"/>
+            </w:pPr>
+            <w:r>
+              <w:t>Yes</w:t>
+            </w:r>
+          </w:p>
+        </w:tc>
+        <w:tc>
+          <w:tcPr>
+            <w:tcW w:w="0" w:type="auto"/>
+          </w:tcPr>
+          <w:p>
+            <w:pPr>
+              <w:jc w:val="center"/>
+            </w:pPr>
+            <w:r>
+              <w:t>Yes</w:t>
+            </w:r>
+          </w:p>
+        </w:tc>
+      </w:tr>
+      <w:tr>
+        <w:tc>
+          <w:tcPr>
+            <w:tcW w:w="0" w:type="auto"/>
+            <w:vAlign w:val="bottom"/>
+          </w:tcPr>
+          <w:p>
+            <w:pPr>
+              <w:jc w:val="center"/>
+            </w:pPr>
+            <w:r>
+              <w:rPr>
+                <w:rFonts w:ascii="Calibri" w:hAnsi="Calibri" w:cs="Calibri"/>
+                <w:color w:val="000000"/>
+              </w:rPr>
+              <w:t>Input8</w:t>
+            </w:r>
+          </w:p>
+        </w:tc>
+        <w:tc>
+          <w:tcPr>
+            <w:tcW w:w="0" w:type="auto"/>
+          </w:tcPr>
+          <w:p>
+            <w:pPr>
+              <w:jc w:val="center"/>
+            </w:pPr>
+            <w:r>
+              <w:t>Yes</w:t>
+            </w:r>
+          </w:p>
+        </w:tc>
+        <w:tc>
+          <w:tcPr>
+            <w:tcW w:w="0" w:type="auto"/>
+          </w:tcPr>
+          <w:p>
+            <w:pPr>
+              <w:jc w:val="center"/>
+            </w:pPr>
+            <w:r>
+              <w:t>Yes</w:t>
+            </w:r>
+          </w:p>
+        </w:tc>
+        <w:tc>
+          <w:tcPr>
+            <w:tcW w:w="0" w:type="auto"/>
+          </w:tcPr>
+          <w:p>
+            <w:pPr>
+              <w:jc w:val="center"/>
+            </w:pPr>
+            <w:r>
+              <w:t>Yes</w:t>
+            </w:r>
+          </w:p>
+        </w:tc>
+        <w:tc>
+          <w:tcPr>
+            <w:tcW w:w="0" w:type="auto"/>
+          </w:tcPr>
+          <w:p>
+            <w:pPr>
+              <w:jc w:val="center"/>
+            </w:pPr>
+            <w:r>
+              <w:t>Yes</w:t>
+            </w:r>
+          </w:p>
+        </w:tc>
+      </w:tr>
+      <w:tr>
+        <w:tc>
+          <w:tcPr>
+            <w:tcW w:w="0" w:type="auto"/>
+            <w:vAlign w:val="bottom"/>
+          </w:tcPr>
+          <w:p>
+            <w:pPr>
+              <w:jc w:val="center"/>
+            </w:pPr>
+            <w:r>
+              <w:rPr>
+                <w:rFonts w:ascii="Calibri" w:hAnsi="Calibri" w:cs="Calibri"/>
+                <w:color w:val="000000"/>
+              </w:rPr>
+              <w:t>Input9</w:t>
+            </w:r>
+          </w:p>
+        </w:tc>
+        <w:tc>
+          <w:tcPr>
+            <w:tcW w:w="0" w:type="auto"/>
+          </w:tcPr>
+          <w:p>
+            <w:pPr>
+              <w:jc w:val="center"/>
+            </w:pPr>
+            <w:r>
+              <w:t>Yes</w:t>
+            </w:r>
+          </w:p>
+        </w:tc>
+        <w:tc>
+          <w:tcPr>
+            <w:tcW w:w="0" w:type="auto"/>
+          </w:tcPr>
+          <w:p>
+            <w:pPr>
+              <w:jc w:val="center"/>
+            </w:pPr>
+            <w:r>
+              <w:t>Yes</w:t>
+            </w:r>
+          </w:p>
+        </w:tc>
+        <w:tc>
+          <w:tcPr>
+            <w:tcW w:w="0" w:type="auto"/>
+          </w:tcPr>
+          <w:p>
+            <w:pPr>
+              <w:jc w:val="center"/>
+            </w:pPr>
+            <w:r>
+              <w:t>Yes</w:t>
+            </w:r>
+          </w:p>
+        </w:tc>
+        <w:tc>
+          <w:tcPr>
+            <w:tcW w:w="0" w:type="auto"/>
+          </w:tcPr>
+          <w:p>
+            <w:pPr>
+              <w:jc w:val="center"/>
+            </w:pPr>
+            <w:r>
+              <w:t>Yes</w:t>
+            </w:r>
+          </w:p>
+        </w:tc>
+      </w:tr>
+      <w:tr>
+        <w:tc>
+          <w:tcPr>
+            <w:tcW w:w="0" w:type="auto"/>
+            <w:vAlign w:val="bottom"/>
+          </w:tcPr>
+          <w:p>
+            <w:pPr>
+              <w:jc w:val="center"/>
+            </w:pPr>
+            <w:r>
+              <w:rPr>
+                <w:rFonts w:ascii="Calibri" w:hAnsi="Calibri" w:cs="Calibri"/>
+                <w:color w:val="000000"/>
+              </w:rPr>
+              <w:t>Input10</w:t>
+            </w:r>
+          </w:p>
+        </w:tc>
+        <w:tc>
+          <w:tcPr>
+            <w:tcW w:w="0" w:type="auto"/>
+          </w:tcPr>
+          <w:p>
+            <w:pPr>
+              <w:jc w:val="center"/>
+            </w:pPr>
+            <w:r>
+              <w:t>Yes</w:t>
+            </w:r>
+          </w:p>
+        </w:tc>
+        <w:tc>
+          <w:tcPr>
+            <w:tcW w:w="0" w:type="auto"/>
+          </w:tcPr>
+          <w:p>
+            <w:pPr>
+              <w:jc w:val="center"/>
+            </w:pPr>
+            <w:r>
+              <w:t>Yes</w:t>
+            </w:r>
+          </w:p>
+        </w:tc>
+        <w:tc>
+          <w:tcPr>
+            <w:tcW w:w="0" w:type="auto"/>
+          </w:tcPr>
+          <w:p>
+            <w:pPr>
+              <w:jc w:val="center"/>
+            </w:pPr>
+            <w:r>
+              <w:t>Yes</w:t>
+            </w:r>
+          </w:p>
+        </w:tc>
+        <w:tc>
+          <w:tcPr>
+            <w:tcW w:w="0" w:type="auto"/>
+          </w:tcPr>
+          <w:p>
+            <w:pPr>
+              <w:jc w:val="center"/>
+            </w:pPr>
+            <w:r>
+              <w:t>Yes</w:t>
+            </w:r>
+          </w:p>
+        </w:tc>
+      </w:tr>
+      <w:tr>
+        <w:tc>
+          <w:tcPr>
+            <w:tcW w:w="0" w:type="auto"/>
+            <w:vAlign w:val="bottom"/>
+          </w:tcPr>
+          <w:p>
+            <w:pPr>
+              <w:jc w:val="center"/>
+            </w:pPr>
+            <w:r>
+              <w:rPr>
+                <w:rFonts w:ascii="Calibri" w:hAnsi="Calibri" w:cs="Calibri"/>
+                <w:color w:val="000000"/>
+              </w:rPr>
+              <w:t>Input11</w:t>
+            </w:r>
+          </w:p>
+        </w:tc>
+        <w:tc>
+          <w:tcPr>
+            <w:tcW w:w="0" w:type="auto"/>
+          </w:tcPr>
+          <w:p>
+            <w:pPr>
+              <w:jc w:val="center"/>
+            </w:pPr>
+            <w:r>
+              <w:t>Yes</w:t>
+            </w:r>
+          </w:p>
+        </w:tc>
+        <w:tc>
+          <w:tcPr>
+            <w:tcW w:w="0" w:type="auto"/>
+          </w:tcPr>
+          <w:p>
+            <w:pPr>
+              <w:jc w:val="center"/>
+            </w:pPr>
+            <w:r>
+              <w:t>Yes</w:t>
+            </w:r>
+          </w:p>
+        </w:tc>
+        <w:tc>
+          <w:tcPr>
+            <w:tcW w:w="0" w:type="auto"/>
+          </w:tcPr>
+          <w:p>
+            <w:pPr>
+              <w:jc w:val="center"/>
+            </w:pPr>
+            <w:r>
+              <w:t>Yes</w:t>
+            </w:r>
+          </w:p>
+        </w:tc>
+        <w:tc>
+          <w:tcPr>
+            <w:tcW w:w="0" w:type="auto"/>
+          </w:tcPr>
+          <w:p>
+            <w:pPr>
+              <w:jc w:val="center"/>
+            </w:pPr>
+            <w:r>
+              <w:t>Yes</w:t>
+            </w:r>
+          </w:p>
+        </w:tc>
+      </w:tr>
+      <w:tr>
+        <w:tc>
+          <w:tcPr>
+            <w:tcW w:w="0" w:type="auto"/>
+            <w:vAlign w:val="bottom"/>
+          </w:tcPr>
+          <w:p>
+            <w:pPr>
+              <w:jc w:val="center"/>
+            </w:pPr>
+            <w:r>
+              <w:rPr>
+                <w:rFonts w:ascii="Calibri" w:hAnsi="Calibri" w:cs="Calibri"/>
+                <w:color w:val="000000"/>
+              </w:rPr>
+              <w:t>Input12</w:t>
+            </w:r>
+          </w:p>
+        </w:tc>
+        <w:tc>
+          <w:tcPr>
+            <w:tcW w:w="0" w:type="auto"/>
+          </w:tcPr>
+          <w:p>
+            <w:pPr>
+              <w:jc w:val="center"/>
+            </w:pPr>
+            <w:r>
+              <w:t>Yes</w:t>
+            </w:r>
+          </w:p>
+        </w:tc>
+        <w:tc>
+          <w:tcPr>
+            <w:tcW w:w="0" w:type="auto"/>
+          </w:tcPr>
+          <w:p>
+            <w:pPr>
+              <w:jc w:val="center"/>
+            </w:pPr>
+            <w:r>
+              <w:t>Yes</w:t>
+            </w:r>
+          </w:p>
+        </w:tc>
+        <w:tc>
+          <w:tcPr>
+            <w:tcW w:w="0" w:type="auto"/>
+          </w:tcPr>
+          <w:p>
+            <w:pPr>
+              <w:jc w:val="center"/>
+            </w:pPr>
+            <w:r>
+              <w:t>Yes</w:t>
+            </w:r>
+          </w:p>
+        </w:tc>
+        <w:tc>
+          <w:tcPr>
+            <w:tcW w:w="0" w:type="auto"/>
+          </w:tcPr>
+          <w:p>
+            <w:pPr>
+              <w:jc w:val="center"/>
+            </w:pPr>
+            <w:r>
+              <w:t>Yes</w:t>
+            </w:r>
+          </w:p>
+        </w:tc>
+      </w:tr>
+      <w:tr>
+        <w:tc>
+          <w:tcPr>
+            <w:tcW w:w="0" w:type="auto"/>
+            <w:vAlign w:val="bottom"/>
+          </w:tcPr>
+          <w:p>
+            <w:pPr>
+              <w:jc w:val="center"/>
+            </w:pPr>
+            <w:r>
+              <w:rPr>
+                <w:rFonts w:ascii="Calibri" w:hAnsi="Calibri" w:cs="Calibri"/>
+                <w:color w:val="000000"/>
+              </w:rPr>
+              <w:t>Input13</w:t>
+            </w:r>
+          </w:p>
+        </w:tc>
+        <w:tc>
+          <w:tcPr>
+            <w:tcW w:w="0" w:type="auto"/>
+          </w:tcPr>
+          <w:p>
+            <w:pPr>
+              <w:jc w:val="center"/>
+            </w:pPr>
+            <w:r>
+              <w:t>Yes</w:t>
+            </w:r>
+          </w:p>
+        </w:tc>
+        <w:tc>
+          <w:tcPr>
+            <w:tcW w:w="0" w:type="auto"/>
+          </w:tcPr>
+          <w:p>
+            <w:pPr>
+              <w:jc w:val="center"/>
+            </w:pPr>
+            <w:r>
+              <w:t>Yes</w:t>
+            </w:r>
+          </w:p>
+        </w:tc>
+        <w:tc>
+          <w:tcPr>
+            <w:tcW w:w="0" w:type="auto"/>
+          </w:tcPr>
+          <w:p>
+            <w:pPr>
+              <w:jc w:val="center"/>
+            </w:pPr>
+            <w:r>
+              <w:t>Yes</w:t>
+            </w:r>
+          </w:p>
+        </w:tc>
+        <w:tc>
+          <w:tcPr>
+            <w:tcW w:w="0" w:type="auto"/>
+          </w:tcPr>
+          <w:p>
+            <w:pPr>
+              <w:jc w:val="center"/>
+            </w:pPr>
+            <w:r>
+              <w:t>Yes</w:t>
+            </w:r>
+          </w:p>
+        </w:tc>
+      </w:tr>
+      <w:tr>
+        <w:tc>
+          <w:tcPr>
+            <w:tcW w:w="0" w:type="auto"/>
+            <w:vAlign w:val="bottom"/>
+          </w:tcPr>
+          <w:p>
+            <w:pPr>
+              <w:jc w:val="center"/>
+            </w:pPr>
+            <w:r>
+              <w:rPr>
+                <w:rFonts w:ascii="Calibri" w:hAnsi="Calibri" w:cs="Calibri"/>
+                <w:color w:val="000000"/>
+              </w:rPr>
+              <w:t>Input14</w:t>
+            </w:r>
+          </w:p>
+        </w:tc>
+        <w:tc>
+          <w:tcPr>
+            <w:tcW w:w="0" w:type="auto"/>
+          </w:tcPr>
+          <w:p>
+            <w:pPr>
+              <w:jc w:val="center"/>
+            </w:pPr>
+            <w:r>
+              <w:t>Yes</w:t>
+            </w:r>
+          </w:p>
+        </w:tc>
+        <w:tc>
+          <w:tcPr>
+            <w:tcW w:w="0" w:type="auto"/>
+          </w:tcPr>
+          <w:p>
+            <w:pPr>
+              <w:jc w:val="center"/>
+            </w:pPr>
+            <w:r>
+              <w:t>Yes</w:t>
+            </w:r>
+          </w:p>
+        </w:tc>
+        <w:tc>
+          <w:tcPr>
+            <w:tcW w:w="0" w:type="auto"/>
+          </w:tcPr>
+          <w:p>
+            <w:pPr>
+              <w:jc w:val="center"/>
+            </w:pPr>
+            <w:r>
+              <w:t>Yes</w:t>
+            </w:r>
+          </w:p>
+        </w:tc>
+        <w:tc>
+          <w:tcPr>
+            <w:tcW w:w="0" w:type="auto"/>
+          </w:tcPr>
+          <w:p>
+            <w:pPr>
+              <w:jc w:val="center"/>
+            </w:pPr>
+            <w:r>
+              <w:t>Yes</w:t>
+            </w:r>
+          </w:p>
+        </w:tc>
+      </w:tr>
+      <w:tr>
+        <w:tc>
+          <w:tcPr>
+            <w:tcW w:w="0" w:type="auto"/>
+            <w:vAlign w:val="bottom"/>
+          </w:tcPr>
+          <w:p>
+            <w:pPr>
+              <w:jc w:val="center"/>
+            </w:pPr>
+            <w:r>
+              <w:rPr>
+                <w:rFonts w:ascii="Calibri" w:hAnsi="Calibri" w:cs="Calibri"/>
+                <w:color w:val="000000"/>
+              </w:rPr>
+              <w:t>Input15</w:t>
+            </w:r>
+          </w:p>
+        </w:tc>
+        <w:tc>
+          <w:tcPr>
+            <w:tcW w:w="0" w:type="auto"/>
+          </w:tcPr>
+          <w:p>
+            <w:pPr>
+              <w:jc w:val="center"/>
+            </w:pPr>
+            <w:r>
+              <w:t>Yes</w:t>
+            </w:r>
+          </w:p>
+        </w:tc>
+        <w:tc>
+          <w:tcPr>
+            <w:tcW w:w="0" w:type="auto"/>
+          </w:tcPr>
+          <w:p>
+            <w:pPr>
+              <w:jc w:val="center"/>
+            </w:pPr>
+            <w:r>
+              <w:t>Yes</w:t>
+            </w:r>
+          </w:p>
+        </w:tc>
+        <w:tc>
+          <w:tcPr>
+            <w:tcW w:w="0" w:type="auto"/>
+          </w:tcPr>
+          <w:p>
+            <w:pPr>
+              <w:jc w:val="center"/>
+            </w:pPr>
+            <w:r>
+              <w:t>Yes</w:t>
+            </w:r>
+          </w:p>
+        </w:tc>
+        <w:tc>
+          <w:tcPr>
+            <w:tcW w:w="0" w:type="auto"/>
+          </w:tcPr>
+          <w:p>
+            <w:pPr>
+              <w:jc w:val="center"/>
+            </w:pPr>
+            <w:r>
+              <w:t>Yes</w:t>
+            </w:r>
+          </w:p>
+        </w:tc>
+      </w:tr>
+      <w:tr>
+        <w:tc>
+          <w:tcPr>
+            <w:tcW w:w="0" w:type="auto"/>
+            <w:vAlign w:val="bottom"/>
+          </w:tcPr>
+          <w:p>
+            <w:pPr>
+              <w:jc w:val="center"/>
+            </w:pPr>
+            <w:r>
+              <w:rPr>
+                <w:rFonts w:ascii="Calibri" w:hAnsi="Calibri" w:cs="Calibri"/>
+                <w:color w:val="000000"/>
+              </w:rPr>
+              <w:t>Input16</w:t>
+            </w:r>
+          </w:p>
+        </w:tc>
+        <w:tc>
+          <w:tcPr>
+            <w:tcW w:w="0" w:type="auto"/>
+          </w:tcPr>
+          <w:p>
+            <w:pPr>
+              <w:jc w:val="center"/>
+            </w:pPr>
+            <w:r>
+              <w:t>Yes</w:t>
+            </w:r>
+          </w:p>
+        </w:tc>
+        <w:tc>
+          <w:tcPr>
+            <w:tcW w:w="0" w:type="auto"/>
+          </w:tcPr>
+          <w:p>
+            <w:pPr>
+              <w:jc w:val="center"/>
+            </w:pPr>
+            <w:r>
+              <w:t>Yes</w:t>
+            </w:r>
+          </w:p>
+        </w:tc>
+        <w:tc>
+          <w:tcPr>
+            <w:tcW w:w="0" w:type="auto"/>
+          </w:tcPr>
+          <w:p>
+            <w:pPr>
+              <w:jc w:val="center"/>
+            </w:pPr>
+            <w:r>
+              <w:t>No</w:t>
+            </w:r>
+          </w:p>
+        </w:tc>
+        <w:tc>
+          <w:tcPr>
+            <w:tcW w:w="0" w:type="auto"/>
+          </w:tcPr>
+          <w:p>
+            <w:pPr>
+              <w:jc w:val="center"/>
+            </w:pPr>
+            <w:r>
+              <w:t>No</w:t>
+            </w:r>
+          </w:p>
+        </w:tc>
+      </w:tr>
+      <w:tr>
+        <w:tc>
+          <w:tcPr>
+            <w:tcW w:w="0" w:type="auto"/>
+            <w:vAlign w:val="bottom"/>
+          </w:tcPr>
+          <w:p>
+            <w:pPr>
+              <w:jc w:val="center"/>
+            </w:pPr>
+            <w:r>
+              <w:rPr>
+                <w:rFonts w:ascii="Calibri" w:hAnsi="Calibri" w:cs="Calibri"/>
+                <w:color w:val="000000"/>
+              </w:rPr>
+              <w:t>Input17</w:t>
+            </w:r>
+          </w:p>
+        </w:tc>
+        <w:tc>
+          <w:tcPr>
+            <w:tcW w:w="0" w:type="auto"/>
+          </w:tcPr>
+          <w:p>
+            <w:pPr>
+              <w:jc w:val="center"/>
+            </w:pPr>
+          </w:p>
+        </w:tc>
+        <w:tc>
+          <w:tcPr>
+            <w:tcW w:w="0" w:type="auto"/>
+          </w:tcPr>
+          <w:p>
+            <w:pPr>
+              <w:jc w:val="center"/>
+            </w:pPr>
+          </w:p>
+        </w:tc>
+        <w:tc>
+          <w:tcPr>
+            <w:tcW w:w="0" w:type="auto"/>
+          </w:tcPr>
+          <w:p>
+            <w:pPr>
+              <w:jc w:val="center"/>
+            </w:pPr>
+          </w:p>
+        </w:tc>
+        <w:tc>
+          <w:tcPr>
+            <w:tcW w:w="0" w:type="auto"/>
+          </w:tcPr>
+          <w:p>
+            <w:pPr>
+              <w:jc w:val="center"/>
+            </w:pPr>
+          </w:p>
+        </w:tc>
+      </w:tr>
+      <w:tr>
+        <w:tc>
+          <w:tcPr>
+            <w:tcW w:w="0" w:type="auto"/>
+            <w:vAlign w:val="bottom"/>
+          </w:tcPr>
+          <w:p>
+            <w:pPr>
+              <w:jc w:val="center"/>
+            </w:pPr>
+            <w:r>
+              <w:rPr>
+                <w:rFonts w:ascii="Calibri" w:hAnsi="Calibri" w:cs="Calibri"/>
+                <w:color w:val="000000"/>
+              </w:rPr>
+              <w:t>Input18</w:t>
+            </w:r>
+          </w:p>
+        </w:tc>
+        <w:tc>
+          <w:tcPr>
+            <w:tcW w:w="0" w:type="auto"/>
+          </w:tcPr>
+          <w:p>
+            <w:pPr>
+              <w:jc w:val="center"/>
+            </w:pPr>
+          </w:p>
+        </w:tc>
+        <w:tc>
+          <w:tcPr>
+            <w:tcW w:w="0" w:type="auto"/>
+          </w:tcPr>
+          <w:p>
+            <w:pPr>
+              <w:jc w:val="center"/>
+            </w:pPr>
+          </w:p>
+        </w:tc>
+        <w:tc>
+          <w:tcPr>
+            <w:tcW w:w="0" w:type="auto"/>
+          </w:tcPr>
+          <w:p>
+            <w:pPr>
+              <w:jc w:val="center"/>
+            </w:pPr>
+          </w:p>
+        </w:tc>
+        <w:tc>
+          <w:tcPr>
+            <w:tcW w:w="0" w:type="auto"/>
+          </w:tcPr>
+          <w:p>
+            <w:pPr>
+              <w:jc w:val="center"/>
+            </w:pPr>
+          </w:p>
+        </w:tc>
+      </w:tr>
+      <w:tr>
+        <w:tc>
+          <w:tcPr>
+            <w:tcW w:w="0" w:type="auto"/>
+            <w:vAlign w:val="bottom"/>
+          </w:tcPr>
+          <w:p>
+            <w:pPr>
+              <w:jc w:val="center"/>
+            </w:pPr>
+            <w:r>
+              <w:rPr>
+                <w:rFonts w:ascii="Calibri" w:hAnsi="Calibri" w:cs="Calibri"/>
+                <w:color w:val="000000"/>
+              </w:rPr>
+              <w:t>Input19</w:t>
+            </w:r>
+          </w:p>
+        </w:tc>
+        <w:tc>
+          <w:tcPr>
+            <w:tcW w:w="0" w:type="auto"/>
+          </w:tcPr>
+          <w:p>
+            <w:pPr>
+              <w:jc w:val="center"/>
+            </w:pPr>
+          </w:p>
+        </w:tc>
+        <w:tc>
+          <w:tcPr>
+            <w:tcW w:w="0" w:type="auto"/>
+          </w:tcPr>
+          <w:p>
+            <w:pPr>
+              <w:jc w:val="center"/>
+            </w:pPr>
+          </w:p>
+        </w:tc>
+        <w:tc>
+          <w:tcPr>
+            <w:tcW w:w="0" w:type="auto"/>
+          </w:tcPr>
+          <w:p>
+            <w:pPr>
+              <w:jc w:val="center"/>
+            </w:pPr>
+          </w:p>
+        </w:tc>
+        <w:tc>
+          <w:tcPr>
+            <w:tcW w:w="0" w:type="auto"/>
+          </w:tcPr>
+          <w:p>
+            <w:pPr>
+              <w:jc w:val="center"/>
+            </w:pPr>
+          </w:p>
+        </w:tc>
+      </w:tr>
+      <w:tr>
+        <w:tc>
+          <w:tcPr>
+            <w:tcW w:w="0" w:type="auto"/>
+            <w:vAlign w:val="bottom"/>
+          </w:tcPr>
+          <w:p>
+            <w:pPr>
+              <w:jc w:val="center"/>
+            </w:pPr>
+            <w:r>
+              <w:rPr>
+                <w:rFonts w:ascii="Calibri" w:hAnsi="Calibri" w:cs="Calibri"/>
+                <w:color w:val="000000"/>
+              </w:rPr>
+              <w:t>Input20</w:t>
+            </w:r>
+          </w:p>
+        </w:tc>
+        <w:tc>
+          <w:tcPr>
+            <w:tcW w:w="0" w:type="auto"/>
+          </w:tcPr>
+          <w:p>
+            <w:pPr>
+              <w:jc w:val="center"/>
+            </w:pPr>
+          </w:p>
+        </w:tc>
+        <w:tc>
+          <w:tcPr>
+            <w:tcW w:w="0" w:type="auto"/>
+          </w:tcPr>
+          <w:p>
+            <w:pPr>
+              <w:jc w:val="center"/>
+            </w:pPr>
+          </w:p>
+        </w:tc>
+        <w:tc>
+          <w:tcPr>
+            <w:tcW w:w="0" w:type="auto"/>
+          </w:tcPr>
+          <w:p>
+            <w:pPr>
+              <w:jc w:val="center"/>
+            </w:pPr>
+          </w:p>
+        </w:tc>
+        <w:tc>
+          <w:tcPr>
+            <w:tcW w:w="0" w:type="auto"/>
+          </w:tcPr>
+          <w:p>
+            <w:pPr>
+              <w:jc w:val="center"/>
+            </w:pPr>
+          </w:p>
+        </w:tc>
+      </w:tr>
+      <w:tr>
+        <w:tc>
+          <w:tcPr>
+            <w:tcW w:w="0" w:type="auto"/>
+            <w:vAlign w:val="bottom"/>
+          </w:tcPr>
+          <w:p>
+            <w:pPr>
+              <w:jc w:val="center"/>
+              <w:rPr>
+                <w:rFonts w:ascii="Calibri" w:hAnsi="Calibri" w:cs="Calibri"/>
+                <w:color w:val="000000"/>
+              </w:rPr>
+            </w:pPr>
+            <w:r>
+              <w:rPr>
+                <w:rFonts w:ascii="Calibri" w:hAnsi="Calibri" w:cs="Calibri"/>
+                <w:color w:val="000000"/>
+              </w:rPr>
+              <w:t>Hit Rate</w:t>
+            </w:r>
+          </w:p>
+        </w:tc>
+        <w:tc>
+          <w:tcPr>
+            <w:tcW w:w="0" w:type="auto"/>
+            <w:vAlign w:val="bottom"/>
+          </w:tcPr>
+          <w:p>
+            <w:pPr>
+              <w:jc w:val="center"/>
+            </w:pPr>
+          </w:p>
+        </w:tc>
+        <w:tc>
+          <w:tcPr>
+            <w:tcW w:w="0" w:type="auto"/>
+          </w:tcPr>
+          <w:p>
+            <w:pPr>
+              <w:jc w:val="center"/>
+              <w:rPr>
+                <w:rFonts w:ascii="Calibri" w:hAnsi="Calibri" w:cs="Calibri"/>
+                <w:color w:val="000000"/>
+              </w:rPr>
+            </w:pPr>
+          </w:p>
+        </w:tc>
+        <w:tc>
+          <w:tcPr>
+            <w:tcW w:w="0" w:type="auto"/>
+            <w:vAlign w:val="bottom"/>
+          </w:tcPr>
+          <w:p>
+            <w:pPr>
+              <w:jc w:val="center"/>
+            </w:pPr>
+          </w:p>
+        </w:tc>
+        <w:tc>
+          <w:tcPr>
+            <w:tcW w:w="0" w:type="auto"/>
+          </w:tcPr>
+          <w:p>
+            <w:pPr>
+              <w:jc w:val="center"/>
+              <w:rPr>
+                <w:rFonts w:ascii="Calibri" w:hAnsi="Calibri" w:cs="Calibri"/>
+                <w:color w:val="000000"/>
+              </w:rPr>
+            </w:pPr>
+          </w:p>
+        </w:tc>
+      </w:tr>
+    </w:tbl>
+    <w:p/>
+    <w:p>
+      <w:pPr>
         <w:pStyle w:val="Heading1"/>
       </w:pPr>
       <w:r>
+        <w:lastRenderedPageBreak/>
         <w:t>Timing:</w:t>
       </w:r>
     </w:p>

</xml_diff>